<commit_message>
Add Quarto syntax highlighting CSS and listing functionality
- Introduced a new CSS file for Quarto syntax highlighting with custom color variables for different code elements.
- Added a new JavaScript file for handling Quarto listing features, including category activation, pagination, and progressive image rendering.
- Implemented functions for managing URL hash for category and pagination states.
- Enhanced event handling for category clicks and list updates to improve user experience.
</commit_message>
<xml_diff>
--- a/_site/blog/posts/2023-05-12-la-economia-peruana-entre-1970-1990/index.docx
+++ b/_site/blog/posts/2023-05-12-la-economia-peruana-entre-1970-1990/index.docx
@@ -50,7 +50,7 @@
         <w:pStyle w:val="Heading1"/>
       </w:pPr>
       <w:r>
-        <w:t xml:space="preserve">Economía Peruana entre 1970 y 1990: Análisis de Políticas y Desafíos Económicos</w:t>
+        <w:t xml:space="preserve">Economía Peruana 1970-1990: Analiza las políticas económicas y desafíos en Perú durante dos décadas críticas</w:t>
       </w:r>
     </w:p>
     <w:p>
@@ -209,7 +209,7 @@
         <w:t xml:space="preserve">Palabras Claves</w:t>
       </w:r>
       <w:r>
-        <w:t xml:space="preserve">: economic policy, Peru, economic reform, inflation, neoliberalism</w:t>
+        <w:t xml:space="preserve">: Peruvian Economy, economic crisis Peru, Economic reforms, Lost decade, hyperinflation Peru</w:t>
       </w:r>
     </w:p>
     <w:p>
@@ -218,32 +218,350 @@
       </w:r>
     </w:p>
     <w:bookmarkEnd w:id="25"/>
-    <w:bookmarkStart w:id="26" w:name="firstheader"/>
+    <w:bookmarkStart w:id="31" w:name="firstheader"/>
     <w:p>
       <w:pPr>
         <w:pStyle w:val="Heading1"/>
       </w:pPr>
       <w:r>
-        <w:t xml:space="preserve">Economía Peruana entre 1970 y 1990: Análisis de Políticas y Desafíos Económicos</w:t>
+        <w:t xml:space="preserve">Economía Peruana 1970-1990: Analiza las políticas económicas y desafíos en Perú durante dos décadas críticas</w:t>
+      </w:r>
+    </w:p>
+    <w:p>
+      <w:pPr>
+        <w:pStyle w:val="FirstParagraph"/>
+      </w:pPr>
+      <w:r>
+        <w:t xml:space="preserve">¿Sabías que en apenas dos décadas, Perú pasó de una ambiciosa reforma agraria a una hiperinflación devastadora que marcó a toda una generación? Durante los años 1970 a 1990, la economía peruana vivió transformaciones radicales, desde políticas de nacionalización hasta ajustes neoliberales, dejando lecciones imborrables. Este periodo, lleno de contrastes, refleja cómo decisiones económicas moldearon el destino de millones. En este artículo, exploraremos las principales medidas económicas de los gobiernos de Velasco, Morales, Belaunde, García y Fujimori, analizando su impacto en la sociedad y la estabilidad del país. Desde la reforma agraria hasta el</w:t>
+      </w:r>
+      <w:r>
+        <w:t xml:space="preserve"> </w:t>
+      </w:r>
+      <w:r>
+        <w:t xml:space="preserve">“Fujishock”</w:t>
+      </w:r>
+      <w:r>
+        <w:t xml:space="preserve">, descubrirás cómo estas políticas definieron el rumbo de Perú, sus aciertos y sus costos sociales.</w:t>
+      </w:r>
+    </w:p>
+    <w:bookmarkStart w:id="26" w:name="Xe85f3ae8556a3822ca26569a6e8596f9055cdb3"/>
+    <w:p>
+      <w:pPr>
+        <w:pStyle w:val="Heading2"/>
+      </w:pPr>
+      <w:r>
+        <w:t xml:space="preserve">Reforma Agraria y Nacionalización: El Gobierno de General Juan Velasco Alvarado (1970-1975)</w:t>
+      </w:r>
+    </w:p>
+    <w:p>
+      <w:pPr>
+        <w:pStyle w:val="FirstParagraph"/>
+      </w:pPr>
+      <w:r>
+        <w:rPr>
+          <w:b/>
+          <w:bCs/>
+        </w:rPr>
+        <w:t xml:space="preserve">Las reformas económicas de Juan Velasco Alvarado</w:t>
+      </w:r>
+      <w:r>
+        <w:t xml:space="preserve">, implementadas a partir de 1968, transformaron profundamente la estructura productiva y social del Perú, buscando equidad distributiva y soberanía nacional.</w:t>
+      </w:r>
+      <w:r>
+        <w:t xml:space="preserve"> </w:t>
+      </w:r>
+      <w:r>
+        <w:rPr>
+          <w:b/>
+          <w:bCs/>
+        </w:rPr>
+        <w:t xml:space="preserve">La Reforma Agraria de 1969</w:t>
+      </w:r>
+      <w:r>
+        <w:t xml:space="preserve">, pilar del gobierno, expropió latifundios para crear cooperativas, promoviendo el principio de</w:t>
+      </w:r>
+      <w:r>
+        <w:t xml:space="preserve"> </w:t>
+      </w:r>
+      <w:r>
+        <w:t xml:space="preserve">“la tierra es de quien la trabaja”</w:t>
+      </w:r>
+      <w:r>
+        <w:t xml:space="preserve"> </w:t>
+      </w:r>
+      <w:r>
+        <w:t xml:space="preserve">(Decreto Ley 17716, 1969). En 1970, la Ley General de Industrias priorizó sectores estratégicos con incentivos tributarios, reservando al Estado el monopolio de industrias básicas, mientras la Ley de Minería reguló la inversión extranjera y otorgó al Estado el control de la comercialización minera (Decreto Ley 18225, 1970). Se instauraron comunidades laborales en industria, minería y pesca, otorgando a los trabajadores participación en la gestión y beneficios, junto con la Ley de Estabilidad Laboral (1970), que garantizaba seguridad tras tres meses de empleo. Sin embargo, tmbien se observa la contradicción de estas medidas: aunque promovían justicia social, su implementación autoritaria limitó libertades ciudadanas, evidenciando un enfoque vertical. Estas reformas, aunque ambiciosas, enfrentaron críticas por su falta de cohesión y sostenibilidad económica.</w:t>
       </w:r>
     </w:p>
     <w:bookmarkEnd w:id="26"/>
-    <w:bookmarkStart w:id="32" w:name="Xef4e15fbf8cdaa28da3cdd6f2840430f0bd1e75"/>
+    <w:bookmarkStart w:id="27" w:name="Xca6794f3faa17cc603911d2db1e1d3566643e91"/>
+    <w:p>
+      <w:pPr>
+        <w:pStyle w:val="Heading2"/>
+      </w:pPr>
+      <w:r>
+        <w:t xml:space="preserve">Ajuste Económico y Crisis: El Gobierno de Francisco Morales Bermúdez Cerruti (1975-1980)</w:t>
+      </w:r>
+    </w:p>
+    <w:p>
+      <w:pPr>
+        <w:pStyle w:val="FirstParagraph"/>
+      </w:pPr>
+      <w:r>
+        <w:rPr>
+          <w:b/>
+          <w:bCs/>
+        </w:rPr>
+        <w:t xml:space="preserve">El ajuste económico implementado durante el gobierno de Francisco Morales Bermúdez (1975-1980) marcó un período de profundas transformaciones en el Perú, caracterizado por medidas de austeridad y liberalización para enfrentar una crisis económica.</w:t>
+      </w:r>
+      <w:r>
+        <w:t xml:space="preserve"> </w:t>
+      </w:r>
+      <w:r>
+        <w:t xml:space="preserve">En un contexto de reservas internacionales negativas y un déficit fiscal que alcanzó el 6.3% del PBI en 1976, el gobierno promovió la inversión privada, eliminó subsidios, buscando reducir el gasto público y mejorar la balanza comercial. Estas políticas, sin embargo, desencadenaron una inflación que escaló al 73.7% en 1978 y una caída del PBI del 3.8% en el mismo año, exacerbada por minidevaluaciones y una reducción de la demanda interna. Según Thorp y Bertram (1978), las estrategias de ajuste, influenciadas por las exigencias del FMI para liberar el tipo de cambio, priorizaron la estabilidad macroeconómica sobre el bienestar social, lo que provocó huelgas generales debido a la caída de los salarios reales. No obstante, el aumento de las exportaciones de petróleo (254% anual entre 1977-1979) y la mejora de los términos de intercambio en 1979 mitigaron parcialmente la brecha externa, que pasó de -7.4% a -1.8% del PBI en 1978.</w:t>
+      </w:r>
+    </w:p>
+    <w:bookmarkEnd w:id="27"/>
+    <w:bookmarkStart w:id="28" w:name="X263dccacefac7683e3c932a588ac2292c440fbc"/>
+    <w:p>
+      <w:pPr>
+        <w:pStyle w:val="Heading2"/>
+      </w:pPr>
+      <w:r>
+        <w:t xml:space="preserve">Década Perdida y Fenómeno del Niño (1980-1985)</w:t>
+      </w:r>
+    </w:p>
+    <w:p>
+      <w:pPr>
+        <w:pStyle w:val="FirstParagraph"/>
+      </w:pPr>
+      <w:r>
+        <w:rPr>
+          <w:b/>
+          <w:bCs/>
+        </w:rPr>
+        <w:t xml:space="preserve">La Década Perdida en el Perú</w:t>
+      </w:r>
+      <w:r>
+        <w:t xml:space="preserve">, marcada por la confluencia de crisis económicas, sociales y ambientales, representa un período crítico en la historia del país, especialmente entre 1980 y 1985 bajo el segundo gobierno de Fernando Belaúnde Terry. Este período, caracterizado por la guerra interna con Sendero Luminoso, el devastador</w:t>
+      </w:r>
+      <w:r>
+        <w:t xml:space="preserve"> </w:t>
+      </w:r>
+      <w:r>
+        <w:rPr>
+          <w:b/>
+          <w:bCs/>
+        </w:rPr>
+        <w:t xml:space="preserve">Fenómeno del Niño de 1983</w:t>
+      </w:r>
+      <w:r>
+        <w:t xml:space="preserve"> </w:t>
+      </w:r>
+      <w:r>
+        <w:t xml:space="preserve">y una hiperinflación galopante, dejó al Perú en un estado de aislamiento político y financiero (Thorp y Bertram, 2013). La economía social de mercado, regida por la Constitución de 1979, enfrentó desafíos estructurales agravados por una política económica ortodoxa supervisada por el FMI, que priorizó la reducción del déficit fiscal. Sin embargo, estas medidas no lograron contrarrestar la caída del PBI, que registró un crecimiento negativo de -12.2% en 1983, ni la disminución del ingreso per cápita de 1,232 dólares en 1980 a 1,050 dólares en 1985. Comparativamente, autores como ECLAC (1985) destacan que la región latinoamericana también sufrió una contracción económica, pero el caso peruano se agudizó por la dependencia de exportaciones primarias, cuyos precios colapsaron.</w:t>
+      </w:r>
+      <w:r>
+        <w:t xml:space="preserve"> </w:t>
+      </w:r>
+      <w:r>
+        <w:rPr>
+          <w:b/>
+          <w:bCs/>
+        </w:rPr>
+        <w:t xml:space="preserve">La Década Perdida</w:t>
+      </w:r>
+      <w:r>
+        <w:t xml:space="preserve"> </w:t>
+      </w:r>
+      <w:r>
+        <w:t xml:space="preserve">no solo refleja un retroceso económico, sino un quiebre social que marcó a generaciones.</w:t>
+      </w:r>
+    </w:p>
+    <w:p>
+      <w:pPr>
+        <w:pStyle w:val="BodyText"/>
+      </w:pPr>
+      <w:r>
+        <w:rPr>
+          <w:b/>
+          <w:bCs/>
+        </w:rPr>
+        <w:t xml:space="preserve">El Fenómeno del Niño de 1983</w:t>
+      </w:r>
+      <w:r>
+        <w:t xml:space="preserve"> </w:t>
+      </w:r>
+      <w:r>
+        <w:t xml:space="preserve">exacerbó la crisis al devastar sectores clave como la agricultura (-12%), la pesca (-40%) y la minería (-8%), según datos del Banco Central de Reserva del Perú (BCRP, 1984). Las políticas ortodoxas, enfocadas en reducir el gasto fiscal y promover la inversión extranjera, no lograron mitigar el impacto de este desastre climático ni la salida de capitales privados, impulsada por altas tasas de interés internacionales y la inseguridad interna. La inversión cayó drásticamente de 21.2% del PBI en 1982 a 12.2% en 1985, evidenciando un colapso económico estructural. Desde un enfoque deductivo, la combinación de factores exógenos (clima, precios internacionales) y endógenos (terrorismo, políticas inadecuadas) creó un círculo vicioso de estancamiento. Este análisis subraya la necesidad de políticas económicas resilientes frente a shocks externos.</w:t>
+      </w:r>
+    </w:p>
+    <w:bookmarkEnd w:id="28"/>
+    <w:bookmarkStart w:id="29" w:name="Xf787e46f2e85ba6422129888fa06bfa583f5415"/>
+    <w:p>
+      <w:pPr>
+        <w:pStyle w:val="Heading2"/>
+      </w:pPr>
+      <w:r>
+        <w:t xml:space="preserve">Hiperinflación y Políticas Heterodoxas en el Perú: El Gobierno de Alan García (1985-1990)</w:t>
+      </w:r>
+    </w:p>
+    <w:p>
+      <w:pPr>
+        <w:pStyle w:val="FirstParagraph"/>
+      </w:pPr>
+      <w:r>
+        <w:rPr>
+          <w:b/>
+          <w:bCs/>
+        </w:rPr>
+        <w:t xml:space="preserve">La hiperinflación en el Perú</w:t>
+      </w:r>
+      <w:r>
+        <w:t xml:space="preserve"> </w:t>
+      </w:r>
+      <w:r>
+        <w:t xml:space="preserve">durante el primer gobierno de Alan García (1985-1990) marcó un período de colapso económico y social, caracterizado por políticas heterodoxas que desafiaron las directrices del Fondo Monetario Internacional (FMI). Implementando medidas como la congelación de precios, salarios, tasas de interés y el tipo de cambio, junto con una devaluación inicial del dólar del 12%, el gobierno buscó estimular la producción y limitar el pago de la deuda externa al 10% de las exportaciones (Webb y Fernández Baca, 1990). Sin embargo, estas políticas generaron desequilibrios macroeconómicos, con una inflación acumulada de 2,178,482% y una caída del PBI real, exacerbada por el desabastecimiento y la especulación. La declaración de inelegibilidad para créditos internacionales en 1986 aisló al país financieramente, mientras que el intento de estatizar la banca privada en 1987 desató protestas y el surgimiento del movimiento Libertad. Comparativamente, autores como Sachs (1989) señalan que las políticas heterodoxas en América Latina a menudo subestimaron los riesgos de inflación descontrolada.</w:t>
+      </w:r>
+      <w:r>
+        <w:t xml:space="preserve"> </w:t>
+      </w:r>
+      <w:r>
+        <w:rPr>
+          <w:b/>
+          <w:bCs/>
+        </w:rPr>
+        <w:t xml:space="preserve">La hiperinflación</w:t>
+      </w:r>
+      <w:r>
+        <w:t xml:space="preserve"> </w:t>
+      </w:r>
+      <w:r>
+        <w:t xml:space="preserve">no solo devastó la economía, sino que erosionó la confianza social.</w:t>
+      </w:r>
+    </w:p>
+    <w:p>
+      <w:pPr>
+        <w:pStyle w:val="BodyText"/>
+      </w:pPr>
+      <w:r>
+        <w:rPr>
+          <w:b/>
+          <w:bCs/>
+        </w:rPr>
+        <w:t xml:space="preserve">Las políticas heterodoxas</w:t>
+      </w:r>
+      <w:r>
+        <w:t xml:space="preserve"> </w:t>
+      </w:r>
+      <w:r>
+        <w:t xml:space="preserve">de García, inicialmente exitosas en 1985 al impulsar la producción, revelaron su insostenibilidad para 1987, cuando la crisis de balanza de pagos y la caída de reservas internacionales desencadenaron los</w:t>
+      </w:r>
+      <w:r>
+        <w:t xml:space="preserve"> </w:t>
+      </w:r>
+      <w:r>
+        <w:t xml:space="preserve">“paquetazos”</w:t>
+      </w:r>
+      <w:r>
+        <w:t xml:space="preserve"> </w:t>
+      </w:r>
+      <w:r>
+        <w:t xml:space="preserve">económicos de 1988, profundizando la recesión (BCRP, 1989). El aumento de precios de servicios básicos (gasolina +30%, agua +10%) y el déficit fiscal descontrolado agudizaron el desabastecimiento, las huelgas y la violencia social.</w:t>
+      </w:r>
+    </w:p>
+    <w:bookmarkEnd w:id="29"/>
+    <w:bookmarkStart w:id="30" w:name="reformas-neoliberales-de-los-90"/>
+    <w:p>
+      <w:pPr>
+        <w:pStyle w:val="Heading2"/>
+      </w:pPr>
+      <w:r>
+        <w:t xml:space="preserve">Reformas Neoliberales de los 90</w:t>
+      </w:r>
+    </w:p>
+    <w:p>
+      <w:pPr>
+        <w:pStyle w:val="FirstParagraph"/>
+      </w:pPr>
+      <w:r>
+        <w:rPr>
+          <w:b/>
+          <w:bCs/>
+        </w:rPr>
+        <w:t xml:space="preserve">Las reformas neoliberales en el Perú</w:t>
+      </w:r>
+      <w:r>
+        <w:t xml:space="preserve"> </w:t>
+      </w:r>
+      <w:r>
+        <w:t xml:space="preserve">durante el gobierno de Alberto Fujimori (1990-2000) transformaron radicalmente la economía y la estructura estatal, buscando estabilización macroeconómica y reinserción en el sistema financiero internacional. Iniciadas en 1990 con el</w:t>
+      </w:r>
+      <w:r>
+        <w:t xml:space="preserve"> </w:t>
+      </w:r>
+      <w:r>
+        <w:t xml:space="preserve">“Fujishock”</w:t>
+      </w:r>
+      <w:r>
+        <w:t xml:space="preserve">, estas reformas incluyeron la liberalización de mercados financieros, la privatización de monopolios estatales en sectores como salud, educación y minería, y la flexibilización del mercado laboral, respaldadas por el Banco Mundial (Guerra-García, 1999). La Comisión de Promoción de la Inversión Privada (COPRI), creada en 1992, aceleró la privatización, mientras que la restricción de la oferta monetaria y la liberación de precios redujeron la inflación, aunque dispararon los costos de productos básicos. Comparativamente, autores como Williamson (1990) destacan que el Consenso de Washington, base de estas políticas, priorizó la disciplina fiscal sobre el bienestar social.</w:t>
+      </w:r>
+      <w:r>
+        <w:t xml:space="preserve"> </w:t>
+      </w:r>
+      <w:r>
+        <w:rPr>
+          <w:b/>
+          <w:bCs/>
+        </w:rPr>
+        <w:t xml:space="preserve">Las reformas neoliberales</w:t>
+      </w:r>
+      <w:r>
+        <w:t xml:space="preserve"> </w:t>
+      </w:r>
+      <w:r>
+        <w:t xml:space="preserve">lograron estabilización económica, pero a un alto costo social.</w:t>
+      </w:r>
+    </w:p>
+    <w:p>
+      <w:pPr>
+        <w:pStyle w:val="BodyText"/>
+      </w:pPr>
+      <w:r>
+        <w:rPr>
+          <w:b/>
+          <w:bCs/>
+        </w:rPr>
+        <w:t xml:space="preserve">El costo social de las reformas neoliberales</w:t>
+      </w:r>
+      <w:r>
+        <w:t xml:space="preserve"> </w:t>
+      </w:r>
+      <w:r>
+        <w:t xml:space="preserve">fue significativo, afectando principalmente a trabajadores, campesinos y jubilados, con un aumento de la pobreza del 44% en 1990 al 60% tras el</w:t>
+      </w:r>
+      <w:r>
+        <w:t xml:space="preserve"> </w:t>
+      </w:r>
+      <w:r>
+        <w:t xml:space="preserve">“Fujishock”</w:t>
+      </w:r>
+      <w:r>
+        <w:t xml:space="preserve"> </w:t>
+      </w:r>
+      <w:r>
+        <w:t xml:space="preserve">(DESCO, 1990). La liberalización del comercio exterior y la eliminación de controles de precios generaron alzas inmediatas en productos esenciales, mientras que la reducción de salarios reales y derechos laborales profundizó la desigualdad. Estas medidas, aunque efectivas para reducir el déficit fiscal y atraer inversión extranjera, subestimaron el impacto en los sectores más vulnerables.</w:t>
+      </w:r>
+    </w:p>
+    <w:bookmarkEnd w:id="30"/>
+    <w:bookmarkEnd w:id="31"/>
+    <w:bookmarkStart w:id="32" w:name="conclusión"/>
     <w:p>
       <w:pPr>
         <w:pStyle w:val="Heading1"/>
       </w:pPr>
       <w:r>
-        <w:t xml:space="preserve">LA ECONOMÍA PERUANA DESDE 1970 HASTA 1990</w:t>
-      </w:r>
-    </w:p>
-    <w:bookmarkStart w:id="27" w:name="período-de-1970-1975"/>
-    <w:p>
-      <w:pPr>
-        <w:pStyle w:val="Heading2"/>
-      </w:pPr>
-      <w:r>
-        <w:t xml:space="preserve">PERÍODO DE 1970 – 1975</w:t>
+        <w:t xml:space="preserve">Conclusión</w:t>
       </w:r>
     </w:p>
     <w:p>
@@ -251,7 +569,7 @@
         <w:pStyle w:val="FirstParagraph"/>
       </w:pPr>
       <w:r>
-        <w:t xml:space="preserve">PRESIDENTE : General JUAN VELASCO ALVARADO (3 de octubre de 1968)</w:t>
+        <w:t xml:space="preserve">La economía peruana ha sufrido de una deficiente asignación de recursos y bajos niveles de inversión privada. Durante las décadas de los sesenta, setenta y ochenta el sistema económico presentaba un cuadro con precios regulados y excesivo intervencionismo estatal. Asimismo, la actividad económica se desarrollaba en un ambiente de fuerte inestabilidad macroeconómica y los altos endeudamientos públicos terminaban con episodios de insolvencia fiscal. De otro lado, eran recurrentes las crisis de balanza de pagos, que terminaban en grandes devaluaciones de la moneda; y, por si fuera poco, se vivieron periodos inflacionarios e hiperinflacionarios, mientras en la década de los 90 se inició con los ajustes para estabilizar la economía peruana.</w:t>
       </w:r>
     </w:p>
     <w:p>
@@ -259,504 +577,445 @@
         <w:pStyle w:val="BodyText"/>
       </w:pPr>
       <w:r>
-        <w:t xml:space="preserve">Las principales medidas que adoptó en el plano económico el gobierno del General Juan Velasco Alvarado fueron:</w:t>
-      </w:r>
-    </w:p>
-    <w:p>
-      <w:pPr>
-        <w:pStyle w:val="Compact"/>
+        <w:t xml:space="preserve">El Perú de hoy es macro económicamente más estable y próspero, pero es también más desigual y excluyente. La riqueza se ha concentrado y el Estado se ha debilitado y retrocedido, mientras los sempiternos problemas de la pobreza y la discriminación se han profundizado.</w:t>
+      </w:r>
+    </w:p>
+    <w:bookmarkEnd w:id="32"/>
+    <w:bookmarkStart w:id="33" w:name="bibliografía"/>
+    <w:p>
+      <w:pPr>
+        <w:pStyle w:val="Heading1"/>
+      </w:pPr>
+      <w:r>
+        <w:t xml:space="preserve">Bibliografía</w:t>
+      </w:r>
+    </w:p>
+    <w:p>
+      <w:pPr>
         <w:numPr>
           <w:ilvl w:val="0"/>
           <w:numId w:val="1001"/>
         </w:numPr>
       </w:pPr>
       <w:r>
-        <w:t xml:space="preserve">En 1969 se promulgó la Ley de Reforma Agraria. Los grandes y medianos latifundios serían expropiados y transformados, básicamente, en cooperativas. La tierra era de quien la trabajaba.</w:t>
-      </w:r>
-    </w:p>
-    <w:p>
-      <w:pPr>
-        <w:pStyle w:val="Compact"/>
+        <w:t xml:space="preserve">Carlos PARODI TRECE,</w:t>
+      </w:r>
+      <w:r>
+        <w:t xml:space="preserve"> </w:t>
+      </w:r>
+      <w:r>
+        <w:t xml:space="preserve">“Perú, 1960-2000: políticas económicas y sociales en entornos cambiantes.”</w:t>
+      </w:r>
+      <w:r>
+        <w:t xml:space="preserve"> </w:t>
+      </w:r>
+      <w:r>
+        <w:t xml:space="preserve">2001</w:t>
+      </w:r>
+    </w:p>
+    <w:p>
+      <w:pPr>
         <w:numPr>
           <w:ilvl w:val="0"/>
           <w:numId w:val="1001"/>
         </w:numPr>
       </w:pPr>
       <w:r>
-        <w:t xml:space="preserve">En 1970 se aprobó industrias, cuyos lineamientos estaban contenidos en la Ley General de Industria. En ella se establecían una serie de prioridades industriales y se establecían incentivos tributarios para los sectores elegidos. Se trató de una ley promocional; el estado reservó el monopolio de la industria básica.</w:t>
-      </w:r>
-    </w:p>
-    <w:p>
-      <w:pPr>
-        <w:pStyle w:val="Compact"/>
+        <w:t xml:space="preserve">SEGUNDO GOBIERNO DE FERNANDO BELAUNDE TERRY: TRABAJO REALIZADO POR ESTUDIANTES DE LA UNIVERSIDAD DE LIMA</w:t>
+      </w:r>
+    </w:p>
+    <w:p>
+      <w:pPr>
         <w:numPr>
           <w:ilvl w:val="0"/>
           <w:numId w:val="1001"/>
         </w:numPr>
       </w:pPr>
       <w:r>
-        <w:t xml:space="preserve">La ley de la minería fue promulgada en 1970, Esta ley tenía como objetivo controlar la inversión extranjera de modo que sirviera a los intereses del Perú y le otorgaba al estado el monopolio de la comercialización de todos los productos mineros. La intención de esta ley era regular la inversión.</w:t>
-      </w:r>
-    </w:p>
-    <w:p>
-      <w:pPr>
-        <w:pStyle w:val="Compact"/>
+        <w:t xml:space="preserve">Waldo, M. B. (2013). Contexto internacional y desempeño macroeconómico en américa latina y el Perú: 1980-2012. Lima, Perú: Departamento de Economía – Pontificia Universidad Católica del Perú</w:t>
+      </w:r>
+    </w:p>
+    <w:p>
+      <w:pPr>
         <w:numPr>
           <w:ilvl w:val="0"/>
           <w:numId w:val="1001"/>
         </w:numPr>
       </w:pPr>
       <w:r>
-        <w:t xml:space="preserve">Se establecieron las comunidades laborales en industria, minería y pesca entre 1970 y 1971. Los trabajadores, organizados en las comunidades laborales, tendrían participación directa en la administración y beneficios de las empresas. Se establecieron las cooperativas de producción en el transporte urbano, en algunas industrias y en la agricultura. La comunidad industrial fue establecida en las empresas industriales del sector moderno.</w:t>
-      </w:r>
-    </w:p>
-    <w:p>
-      <w:pPr>
-        <w:pStyle w:val="Compact"/>
+        <w:t xml:space="preserve">Alfredo, D., &amp; Raúl, G.C. (2013).La economía mundial ¿Hacia dónde vamos? Lima, Perú: Pontificia Universidad Católica del Perú.</w:t>
+      </w:r>
+    </w:p>
+    <w:p>
+      <w:pPr>
         <w:numPr>
           <w:ilvl w:val="0"/>
           <w:numId w:val="1001"/>
         </w:numPr>
       </w:pPr>
       <w:r>
-        <w:t xml:space="preserve">En 1970 se decretó la Ley de Estabilidad Laboral, de acuerdo con la cual, luego de tres meses, un trabajador adquiría estabilidad laboral y no podía ser despedido.</w:t>
-      </w:r>
-    </w:p>
-    <w:p>
-      <w:pPr>
-        <w:pStyle w:val="Compact"/>
+        <w:t xml:space="preserve">Efraín, G. O. (1991) Una economía bajo violencia: Perú, 1980-1990. Lima, Perú: IEP Instituto de Estudios Peruanos</w:t>
+      </w:r>
+    </w:p>
+    <w:p>
+      <w:pPr>
         <w:numPr>
           <w:ilvl w:val="0"/>
           <w:numId w:val="1001"/>
         </w:numPr>
       </w:pPr>
       <w:r>
-        <w:t xml:space="preserve">En 1973 se crearon las Empresas de Propiedad, que eran empresas manejadas por los trabajadores, similares a las que existían en Yugoslavia.</w:t>
-      </w:r>
-    </w:p>
-    <w:p>
-      <w:pPr>
-        <w:pStyle w:val="Compact"/>
+        <w:t xml:space="preserve">Eduardo, M.P. (2013). Los desafíos del Perú. Lima, Perú: Universidad del Pacífico.</w:t>
+      </w:r>
+    </w:p>
+    <w:p>
+      <w:pPr>
         <w:numPr>
           <w:ilvl w:val="0"/>
           <w:numId w:val="1001"/>
         </w:numPr>
       </w:pPr>
       <w:r>
-        <w:t xml:space="preserve">Se estableció una nueva política con respecto al capital extranjero. La mayoría de activos extranjeros en el sector primario, en comunicaciones y en pesca, fueron expropiados.</w:t>
-      </w:r>
-    </w:p>
-    <w:p>
-      <w:pPr>
-        <w:pStyle w:val="Compact"/>
+        <w:t xml:space="preserve">Abusada, R., F. Dubois, E. Morón (2000) La Reforma Incompleta: Rescatando los noventa. Lima, Perú. Instituto Peruano de Economía/Universidad del Pacífico</w:t>
+      </w:r>
+    </w:p>
+    <w:p>
+      <w:pPr>
         <w:numPr>
           <w:ilvl w:val="0"/>
           <w:numId w:val="1001"/>
         </w:numPr>
       </w:pPr>
       <w:r>
-        <w:t xml:space="preserve">Se creó un gran número de empresas estatales, incrementándose en el papel planificador del estado y su injerencia en la economía. Prueba de ese deseo del estado de participar más activamente en los diversos sectores económicos fue la creación de los ministerios de minería y petróleo y el de industria.</w:t>
-      </w:r>
-    </w:p>
-    <w:p>
-      <w:pPr>
-        <w:pStyle w:val="Compact"/>
+        <w:t xml:space="preserve">Galeón. (n.d). Historia. Obtenida el 11 de julio del 2015</w:t>
+      </w:r>
+    </w:p>
+    <w:p>
+      <w:pPr>
         <w:numPr>
           <w:ilvl w:val="0"/>
           <w:numId w:val="1001"/>
         </w:numPr>
       </w:pPr>
       <w:r>
-        <w:t xml:space="preserve">Se organizaron los sectores financieros y comerciales. Se reforzó el papel de la Banca de Fomento. Se crearon las corporaciones Financieras de Desarrollo (COFIDE), con el objetivo de financiar proyectos de desarrollo, y la Comisión Supervisora de Empresas y Valores. El estado pasó a controlar el crédito comprando varios bancos comerciales (Banco Popular, Banco Internacional, el Banco Continental). El crédito se otorgaría selectivamente por regiones y por sectores económicos.</w:t>
-      </w:r>
-    </w:p>
-    <w:p>
-      <w:pPr>
-        <w:pStyle w:val="Compact"/>
+        <w:t xml:space="preserve">La década de los noventa y los dos gobiernos de Alberto Fujimori. Obtenida el 11 de julio del 2015, de http://accion-popular-juventud-arequipa.blogspot.com/2010/03/segundo-gobierno-de-fernando-belaunde.html</w:t>
+      </w:r>
+    </w:p>
+    <w:p>
+      <w:pPr>
         <w:numPr>
           <w:ilvl w:val="0"/>
           <w:numId w:val="1001"/>
         </w:numPr>
       </w:pPr>
       <w:r>
-        <w:t xml:space="preserve">Se establecieron controles cambiarios y se incrementó la protección a la industria, creándose el Registro Nacional de Manufacturas. Este registro era un listado de todos los productos manufacturados producidos localmente; las importaciones de los sustitutos de los mismos quedaron prohibidos.</w:t>
-      </w:r>
-    </w:p>
-    <w:p>
-      <w:pPr>
-        <w:pStyle w:val="Compact"/>
+        <w:t xml:space="preserve">Álvarez Palenzuela, V.A. (coord.) (2008). Historia Universal de la Edad Media, Barcelona: Ariel.</w:t>
+      </w:r>
+    </w:p>
+    <w:p>
+      <w:pPr>
         <w:numPr>
           <w:ilvl w:val="0"/>
           <w:numId w:val="1001"/>
         </w:numPr>
       </w:pPr>
       <w:r>
-        <w:t xml:space="preserve">Se reforzó el sistema de planificación nacional, que se encargaría de establecer metas, formular planes de desarrollo de corto, mediano y largo plazo y coordinar la inversión sectorial. El Instituto Nacional de Planificación (INP) tendría a su cargo la planificación, buscando conciliar el crecimiento económico con la equidad distributiva. Demostración de ello fueron el plan inca y el plan Túpac Amaru.</w:t>
-      </w:r>
-    </w:p>
-    <w:p>
-      <w:pPr>
-        <w:pStyle w:val="FirstParagraph"/>
-      </w:pPr>
-      <w:r>
-        <w:t xml:space="preserve">Pero el proceso fue muy contradictorio; llevado adelante sin respetar las libertades ciudadanas se hizo evidente su naturaleza autoritaria y vertical.</w:t>
-      </w:r>
-    </w:p>
-    <w:bookmarkEnd w:id="27"/>
-    <w:bookmarkStart w:id="28" w:name="período-de-1975---1980"/>
-    <w:p>
-      <w:pPr>
-        <w:pStyle w:val="Heading2"/>
-      </w:pPr>
-      <w:r>
-        <w:t xml:space="preserve">PERÍODO DE 1975 - 1980</w:t>
-      </w:r>
-    </w:p>
-    <w:p>
-      <w:pPr>
-        <w:pStyle w:val="FirstParagraph"/>
-      </w:pPr>
-      <w:r>
-        <w:t xml:space="preserve">PRESIDENTE: General FRANCISCO MORALES BERMÚDEZ CERRUTI (29 de agosto de 1975)</w:t>
-      </w:r>
-    </w:p>
-    <w:p>
-      <w:pPr>
-        <w:pStyle w:val="BodyText"/>
-      </w:pPr>
-      <w:r>
-        <w:t xml:space="preserve">Las principales medidas que adoptó en el plano económico el gobierno del General Francisco Morales Bermúdez fueron:</w:t>
-      </w:r>
-    </w:p>
-    <w:p>
-      <w:pPr>
-        <w:pStyle w:val="Compact"/>
-        <w:numPr>
-          <w:ilvl w:val="0"/>
-          <w:numId w:val="1002"/>
-        </w:numPr>
-      </w:pPr>
-      <w:r>
-        <w:t xml:space="preserve">El gobierno buscó promover la inversión privada, tratando de recuperar la confianza de los inversionistas extranjeros.</w:t>
-      </w:r>
-    </w:p>
-    <w:p>
-      <w:pPr>
-        <w:pStyle w:val="Compact"/>
-        <w:numPr>
-          <w:ilvl w:val="0"/>
-          <w:numId w:val="1002"/>
-        </w:numPr>
-      </w:pPr>
-      <w:r>
-        <w:t xml:space="preserve">Se disminuyeron los subsidios, para reducir el gasto público.</w:t>
-      </w:r>
-    </w:p>
-    <w:p>
-      <w:pPr>
-        <w:pStyle w:val="Compact"/>
-        <w:numPr>
-          <w:ilvl w:val="0"/>
-          <w:numId w:val="1002"/>
-        </w:numPr>
-      </w:pPr>
-      <w:r>
-        <w:t xml:space="preserve">Se anuncia el 12 de enero de 1976 un programa de ajuste.</w:t>
-      </w:r>
-    </w:p>
-    <w:p>
-      <w:pPr>
-        <w:pStyle w:val="Compact"/>
-        <w:numPr>
-          <w:ilvl w:val="0"/>
-          <w:numId w:val="1003"/>
-        </w:numPr>
-      </w:pPr>
-      <w:r>
-        <w:t xml:space="preserve">Eliminación de subsidios para reducir el déficit de las empresas públicas.</w:t>
-      </w:r>
-    </w:p>
-    <w:p>
-      <w:pPr>
-        <w:pStyle w:val="Compact"/>
-        <w:numPr>
-          <w:ilvl w:val="0"/>
-          <w:numId w:val="1003"/>
-        </w:numPr>
-      </w:pPr>
-      <w:r>
-        <w:t xml:space="preserve">Elevar precios en los mercados.</w:t>
-      </w:r>
-    </w:p>
-    <w:p>
-      <w:pPr>
-        <w:pStyle w:val="Compact"/>
-        <w:numPr>
-          <w:ilvl w:val="0"/>
-          <w:numId w:val="1003"/>
-        </w:numPr>
-      </w:pPr>
-      <w:r>
-        <w:t xml:space="preserve">Devaluación del sol.</w:t>
-      </w:r>
-    </w:p>
-    <w:p>
-      <w:pPr>
-        <w:pStyle w:val="Compact"/>
-        <w:numPr>
-          <w:ilvl w:val="0"/>
-          <w:numId w:val="1003"/>
-        </w:numPr>
-      </w:pPr>
-      <w:r>
-        <w:t xml:space="preserve">En 1976 las reservas internacionales netas se tornaron negativas.</w:t>
-      </w:r>
-    </w:p>
-    <w:p>
-      <w:pPr>
-        <w:pStyle w:val="Compact"/>
-        <w:numPr>
-          <w:ilvl w:val="0"/>
-          <w:numId w:val="1003"/>
-        </w:numPr>
-      </w:pPr>
-      <w:r>
-        <w:t xml:space="preserve">El déficit fiscal llegó a 6.3% del PBI.</w:t>
-      </w:r>
-    </w:p>
-    <w:p>
-      <w:pPr>
-        <w:pStyle w:val="Compact"/>
-        <w:numPr>
-          <w:ilvl w:val="0"/>
-          <w:numId w:val="1003"/>
-        </w:numPr>
-      </w:pPr>
-      <w:r>
-        <w:t xml:space="preserve">La brecha externa fue del 8.6% del PBI.</w:t>
-      </w:r>
-    </w:p>
-    <w:p>
-      <w:pPr>
-        <w:pStyle w:val="Compact"/>
-        <w:numPr>
-          <w:ilvl w:val="0"/>
-          <w:numId w:val="1004"/>
-        </w:numPr>
-      </w:pPr>
-      <w:r>
-        <w:t xml:space="preserve">La inflación a fin de periodo fue del 44% aprox.</w:t>
-      </w:r>
-    </w:p>
-    <w:p>
-      <w:pPr>
-        <w:pStyle w:val="Compact"/>
-        <w:numPr>
-          <w:ilvl w:val="0"/>
-          <w:numId w:val="1005"/>
-        </w:numPr>
-      </w:pPr>
-      <w:r>
-        <w:t xml:space="preserve">El servicio de la deuda externa fue el 36.3% de las exportaciones.</w:t>
-      </w:r>
-    </w:p>
-    <w:p>
-      <w:pPr>
-        <w:pStyle w:val="Compact"/>
-        <w:numPr>
-          <w:ilvl w:val="0"/>
-          <w:numId w:val="1005"/>
-        </w:numPr>
-      </w:pPr>
-      <w:r>
-        <w:t xml:space="preserve">El FMI exigía liberar el tipo de cambio, para reducir el déficit fiscal.</w:t>
-      </w:r>
-    </w:p>
-    <w:p>
-      <w:pPr>
-        <w:pStyle w:val="Compact"/>
-        <w:numPr>
-          <w:ilvl w:val="0"/>
-          <w:numId w:val="1005"/>
-        </w:numPr>
-      </w:pPr>
-      <w:r>
-        <w:t xml:space="preserve">En 1977, el crédito al sector público representaba el 49%.</w:t>
-      </w:r>
-    </w:p>
-    <w:p>
-      <w:pPr>
-        <w:pStyle w:val="Compact"/>
-        <w:numPr>
-          <w:ilvl w:val="0"/>
-          <w:numId w:val="1006"/>
-        </w:numPr>
-      </w:pPr>
-      <w:r>
-        <w:t xml:space="preserve">El tipo de cambio aumentó para mejorar las exportaciones pero el PBI cayó en 1.2% en 1977 y en 1978 el tipo de cambio se devaluó 15,4%; con un sistema de minidevaluaciones..</w:t>
-      </w:r>
-    </w:p>
-    <w:p>
-      <w:pPr>
-        <w:pStyle w:val="Compact"/>
-        <w:numPr>
-          <w:ilvl w:val="0"/>
-          <w:numId w:val="1007"/>
-        </w:numPr>
-      </w:pPr>
-      <w:r>
-        <w:t xml:space="preserve">Al utilizarse la estrategia de disminución de la demanda interna, surgieron problemas sociales como las famosas huelgas generales, debido a los periodos de ajuste y caída de salarios reales.</w:t>
-      </w:r>
-    </w:p>
-    <w:p>
-      <w:pPr>
-        <w:pStyle w:val="Compact"/>
-        <w:numPr>
-          <w:ilvl w:val="0"/>
-          <w:numId w:val="1007"/>
-        </w:numPr>
-      </w:pPr>
-      <w:r>
-        <w:t xml:space="preserve">La inflación a fin de periodo aumentó de 32.4% en 1977 a 73.7% en 1978. El PBI creció 0.6 en 1977, y cayó en - 3.8% en 1978. Las importaciones disminuyeron 24.5% en 1978.La brecha externa se cerró: pasó de - 7.4% en 1977 a -1.8% del PBI en 1978. Crisis de balanza de pagos, RIN negativas entre 1976 y 1978, el déficit fiscal se redujo de un 5.1% en 1978 a 0.6% del PBI en 1979</w:t>
-      </w:r>
-    </w:p>
-    <w:p>
-      <w:pPr>
-        <w:pStyle w:val="Compact"/>
-        <w:numPr>
-          <w:ilvl w:val="0"/>
-          <w:numId w:val="1008"/>
-        </w:numPr>
-      </w:pPr>
-      <w:r>
-        <w:t xml:space="preserve">En1979 los términos de intercambio aumentaron por razones internacionales, mejorando los precios internacionales de materias primas y se empieza a exportar petróleo.</w:t>
-      </w:r>
-    </w:p>
-    <w:p>
-      <w:pPr>
-        <w:pStyle w:val="Compact"/>
-        <w:numPr>
-          <w:ilvl w:val="0"/>
-          <w:numId w:val="1009"/>
-        </w:numPr>
-      </w:pPr>
-      <w:r>
-        <w:t xml:space="preserve">Entre 1977 y 1979 el volumen exportado de petróleo aumentó 488%; y los ingresos por exportación, 254% anual, pasando a ser el segundo producto de exportación después del cobre, motivo por el cual, la brecha externa (cuenta corriente) mejoró llegando a 11.3% del PBI en 1975.</w:t>
-      </w:r>
-    </w:p>
-    <w:p>
-      <w:pPr>
-        <w:pStyle w:val="Compact"/>
-        <w:numPr>
-          <w:ilvl w:val="0"/>
-          <w:numId w:val="1010"/>
-        </w:numPr>
-      </w:pPr>
-      <w:r>
-        <w:t xml:space="preserve">La deuda pública representaba el 16.1% del PBI en 1973, y pasó al 42% en 1979</w:t>
-      </w:r>
-    </w:p>
-    <w:bookmarkEnd w:id="28"/>
-    <w:bookmarkStart w:id="29" w:name="período-de-1980---1985"/>
-    <w:p>
-      <w:pPr>
-        <w:pStyle w:val="Heading2"/>
-      </w:pPr>
-      <w:r>
-        <w:t xml:space="preserve">PERÍODO DE 1980 - 1985</w:t>
-      </w:r>
-    </w:p>
-    <w:p>
-      <w:pPr>
-        <w:pStyle w:val="FirstParagraph"/>
-      </w:pPr>
-      <w:r>
-        <w:t xml:space="preserve">En la década del 80, el Perú se convirtió prácticamente inviable azotado por la violencia terrorista, el fenómeno del niño de 1983, el más fuerte de las últimas décadas, la hiperinflación y entre otros. Aislado política, financiera y comercialmente, el Perú era un lugar en el que ningún joven deseaba vivir. La década del ochenta, en particular, fue la peor década del siglo XX para el Perú y ALC; de allí su denominación de</w:t>
-      </w:r>
-      <w:r>
-        <w:t xml:space="preserve"> </w:t>
-      </w:r>
-      <w:r>
-        <w:t xml:space="preserve">“década perdida”</w:t>
-      </w:r>
-      <w:r>
-        <w:t xml:space="preserve">.</w:t>
-      </w:r>
-    </w:p>
-    <w:p>
-      <w:pPr>
-        <w:pStyle w:val="BodyText"/>
-      </w:pPr>
-      <w:r>
-        <w:t xml:space="preserve">Segundo gobierno del presidente Fernando Belaunde Terry (1980 – 1985)</w:t>
-      </w:r>
-    </w:p>
-    <w:p>
-      <w:pPr>
-        <w:pStyle w:val="BodyText"/>
-      </w:pPr>
-      <w:r>
-        <w:t xml:space="preserve">Regida por la Constitución política de 1979, tuvo como régimen económico: la economía social de mercado, el pluralismo económico y la libertad de comercio e industria.</w:t>
-      </w:r>
-    </w:p>
-    <w:p>
-      <w:pPr>
-        <w:pStyle w:val="BodyText"/>
-      </w:pPr>
-      <w:r>
-        <w:t xml:space="preserve">Política Económica: ortodoxa</w:t>
-      </w:r>
-    </w:p>
-    <w:p>
-      <w:pPr>
-        <w:pStyle w:val="BodyText"/>
-      </w:pPr>
-      <w:r>
-        <w:t xml:space="preserve">Fernando Belaunde emprendió la difícil tarea de superar la profunda crisis que heredó del gobierno militar.</w:t>
-      </w:r>
-    </w:p>
-    <w:p>
-      <w:pPr>
-        <w:pStyle w:val="BodyText"/>
-      </w:pPr>
-      <w:r>
-        <w:t xml:space="preserve">Fenómeno del niño de 1983, que ocasiono el alza del déficit fiscal. Bajo la supervisión del FMI, aplicó medidas </w:t>
+        <w:t xml:space="preserve">Bloch, M. (1989). Feudal Society: The Growth of Ties of Dependence, Londres: Routledge.</w:t>
+      </w:r>
+    </w:p>
+    <w:p>
+      <w:pPr>
+        <w:numPr>
+          <w:ilvl w:val="0"/>
+          <w:numId w:val="1001"/>
+        </w:numPr>
+      </w:pPr>
+      <w:r>
+        <w:t xml:space="preserve">Boutruche, R. (1995). Señorío y feudalismo, 1.Los vínculos de dependencia, Madrid: Siglo XXI.</w:t>
+      </w:r>
+    </w:p>
+    <w:p>
+      <w:pPr>
+        <w:numPr>
+          <w:ilvl w:val="0"/>
+          <w:numId w:val="1001"/>
+        </w:numPr>
+      </w:pPr>
+      <w:r>
+        <w:t xml:space="preserve">Calva, J. L. (1988). Los campesinos y su devenir en las economías de mercado, México, Siglo XXI.</w:t>
+      </w:r>
+    </w:p>
+    <w:p>
+      <w:pPr>
+        <w:numPr>
+          <w:ilvl w:val="0"/>
+          <w:numId w:val="1001"/>
+        </w:numPr>
+      </w:pPr>
+      <w:r>
+        <w:t xml:space="preserve">Ganshof, F.L. (1975). El feudalismo, Barcelona: Ariel, Barcelona.</w:t>
+      </w:r>
+    </w:p>
+    <w:p>
+      <w:pPr>
+        <w:numPr>
+          <w:ilvl w:val="0"/>
+          <w:numId w:val="1001"/>
+        </w:numPr>
+      </w:pPr>
+      <w:r>
+        <w:t xml:space="preserve">Huizinga, J. (2001). El Otoño de la Edad Media, Madrid: Alianza.</w:t>
+      </w:r>
+    </w:p>
+    <w:p>
+      <w:pPr>
+        <w:numPr>
+          <w:ilvl w:val="0"/>
+          <w:numId w:val="1001"/>
+        </w:numPr>
+      </w:pPr>
+      <w:r>
+        <w:t xml:space="preserve">Little, L. y B. Rosenwein (ed.) (2003). La Edad Media a debate, Madrid: Akal.</w:t>
+      </w:r>
+    </w:p>
+    <w:p>
+      <w:pPr>
+        <w:numPr>
+          <w:ilvl w:val="0"/>
+          <w:numId w:val="1001"/>
+        </w:numPr>
+      </w:pPr>
+      <w:r>
+        <w:t xml:space="preserve">Mitre, E. (2004). Introducción a la Historia de la Edad Media europea, Madrid: Istmo.</w:t>
+      </w:r>
+    </w:p>
+    <w:p>
+      <w:pPr>
+        <w:numPr>
+          <w:ilvl w:val="0"/>
+          <w:numId w:val="1001"/>
+        </w:numPr>
+      </w:pPr>
+      <w:r>
+        <w:t xml:space="preserve">Thorp, R., &amp; Bertram, G. (1978). Peru 1890-1977: Growth and Policy in an Open Economy. Columbia University Press.</w:t>
+      </w:r>
+    </w:p>
+    <w:p>
+      <w:pPr>
+        <w:numPr>
+          <w:ilvl w:val="0"/>
+          <w:numId w:val="1001"/>
+        </w:numPr>
+      </w:pPr>
+      <w:r>
+        <w:t xml:space="preserve">Banco Central de Reserva del Perú. (1984).</w:t>
+      </w:r>
+      <w:r>
+        <w:t xml:space="preserve"> </w:t>
       </w:r>
       <w:r>
         <w:rPr>
           <w:i/>
           <w:iCs/>
         </w:rPr>
-        <w:t xml:space="preserve">ortodoxas</w:t>
-      </w:r>
-      <w:r>
-        <w:t xml:space="preserve">, que redujo el déficit fiscal. En este año, la agricultura cayó en 12%, la pesca en 40% y la minería, en 8%, industria procesadora de recursos primarios, en 17%. Se redujo el gasto fiscal y la participación estatal en la economía, y se promovió el crédito y la inversión extranjera</w:t>
-      </w:r>
-    </w:p>
-    <w:p>
-      <w:pPr>
-        <w:pStyle w:val="BodyText"/>
-      </w:pPr>
-      <w:r>
-        <w:t xml:space="preserve">El gobierno de Belaúnde dejó al país en una profunda crisis económica. Las inversiones habían caído de 21,2 % del Producto Bruto Interno (PBI), en 1982, a 12,2 % en 1985. En 1982, la economía peruana no creció y, en 1983, el crecimiento fue negativo: -12,2 %. Si, en 1980, el ingreso per cápita era de 1,232 dólares por peruano, en 1985 llegaba tan sólo a 1,050 dólares. El desastre económico del gobierno de Belaúnde se debió, principalmente, a una caída de precios de productos que Perú exportaba (cobre, plata, plomo, café).</w:t>
-      </w:r>
-    </w:p>
-    <w:p>
-      <w:pPr>
-        <w:pStyle w:val="BodyText"/>
-      </w:pPr>
-      <w:r>
-        <w:t xml:space="preserve">La década del ochenta el Perú registró una salida de capitales privados por las altas tasas de interés internacional y la irrupción violenta de Sendero Luminoso en 1981 y su subsistencia hasta 1992, trajo consigo que las reservas internacionales se reduzcan.</w:t>
-      </w:r>
-    </w:p>
-    <w:bookmarkEnd w:id="29"/>
-    <w:bookmarkStart w:id="30" w:name="período-de-1985-1990"/>
-    <w:p>
-      <w:pPr>
-        <w:pStyle w:val="Heading2"/>
-      </w:pPr>
-      <w:r>
-        <w:t xml:space="preserve">PERÍODO DE 1985 – 1990</w:t>
+        <w:t xml:space="preserve">Memoria Anual 1983</w:t>
+      </w:r>
+      <w:r>
+        <w:t xml:space="preserve">. Lima: BCRP.</w:t>
+      </w:r>
+    </w:p>
+    <w:p>
+      <w:pPr>
+        <w:numPr>
+          <w:ilvl w:val="0"/>
+          <w:numId w:val="1001"/>
+        </w:numPr>
+      </w:pPr>
+      <w:r>
+        <w:t xml:space="preserve">ECLAC. (1985).</w:t>
+      </w:r>
+      <w:r>
+        <w:t xml:space="preserve"> </w:t>
+      </w:r>
+      <w:r>
+        <w:rPr>
+          <w:i/>
+          <w:iCs/>
+        </w:rPr>
+        <w:t xml:space="preserve">Economic Survey of Latin America and the Caribbean 1984</w:t>
+      </w:r>
+      <w:r>
+        <w:t xml:space="preserve">. Santiago: United Nations.</w:t>
+      </w:r>
+    </w:p>
+    <w:p>
+      <w:pPr>
+        <w:numPr>
+          <w:ilvl w:val="0"/>
+          <w:numId w:val="1001"/>
+        </w:numPr>
+      </w:pPr>
+      <w:r>
+        <w:t xml:space="preserve">Banco Central de Reserva del Perú. (1989).</w:t>
+      </w:r>
+      <w:r>
+        <w:t xml:space="preserve"> </w:t>
+      </w:r>
+      <w:r>
+        <w:rPr>
+          <w:i/>
+          <w:iCs/>
+        </w:rPr>
+        <w:t xml:space="preserve">Memoria Anual 1988</w:t>
+      </w:r>
+      <w:r>
+        <w:t xml:space="preserve">. Lima: BCRP.</w:t>
+      </w:r>
+    </w:p>
+    <w:p>
+      <w:pPr>
+        <w:numPr>
+          <w:ilvl w:val="0"/>
+          <w:numId w:val="1001"/>
+        </w:numPr>
+      </w:pPr>
+      <w:r>
+        <w:t xml:space="preserve">Sachs, J. (1989).</w:t>
+      </w:r>
+      <w:r>
+        <w:t xml:space="preserve"> </w:t>
+      </w:r>
+      <w:r>
+        <w:rPr>
+          <w:i/>
+          <w:iCs/>
+        </w:rPr>
+        <w:t xml:space="preserve">Social Conflict and Populist Policies in Latin America</w:t>
+      </w:r>
+      <w:r>
+        <w:t xml:space="preserve">. NBER Working Paper No. 2897. Cambridge: National Bureau of Economic Research.</w:t>
+      </w:r>
+    </w:p>
+    <w:p>
+      <w:pPr>
+        <w:numPr>
+          <w:ilvl w:val="0"/>
+          <w:numId w:val="1001"/>
+        </w:numPr>
+      </w:pPr>
+      <w:r>
+        <w:t xml:space="preserve">Webb, R., &amp; Fernández Baca, G. (1990).</w:t>
+      </w:r>
+      <w:r>
+        <w:t xml:space="preserve"> </w:t>
+      </w:r>
+      <w:r>
+        <w:rPr>
+          <w:i/>
+          <w:iCs/>
+        </w:rPr>
+        <w:t xml:space="preserve">Perú en números 1990</w:t>
+      </w:r>
+      <w:r>
+        <w:t xml:space="preserve">. Lima: Instituto Cuánto.</w:t>
+      </w:r>
+    </w:p>
+    <w:p>
+      <w:pPr>
+        <w:numPr>
+          <w:ilvl w:val="0"/>
+          <w:numId w:val="1001"/>
+        </w:numPr>
+      </w:pPr>
+      <w:r>
+        <w:t xml:space="preserve">DESCO. (1990).</w:t>
+      </w:r>
+      <w:r>
+        <w:t xml:space="preserve"> </w:t>
+      </w:r>
+      <w:r>
+        <w:rPr>
+          <w:i/>
+          <w:iCs/>
+        </w:rPr>
+        <w:t xml:space="preserve">Resumen Semanal, n.° 577, 6-12 julio de 1990</w:t>
+      </w:r>
+      <w:r>
+        <w:t xml:space="preserve">. Lima: DESCO.</w:t>
+      </w:r>
+    </w:p>
+    <w:p>
+      <w:pPr>
+        <w:numPr>
+          <w:ilvl w:val="0"/>
+          <w:numId w:val="1001"/>
+        </w:numPr>
+      </w:pPr>
+      <w:r>
+        <w:t xml:space="preserve">Guerra-García, G. (1999).</w:t>
+      </w:r>
+      <w:r>
+        <w:t xml:space="preserve"> </w:t>
+      </w:r>
+      <w:r>
+        <w:rPr>
+          <w:i/>
+          <w:iCs/>
+        </w:rPr>
+        <w:t xml:space="preserve">Perú: Reformas estructurales y políticas de ajuste</w:t>
+      </w:r>
+      <w:r>
+        <w:t xml:space="preserve">. Lima: Instituto de Estudios Peruanos.</w:t>
+      </w:r>
+    </w:p>
+    <w:p>
+      <w:pPr>
+        <w:numPr>
+          <w:ilvl w:val="0"/>
+          <w:numId w:val="1001"/>
+        </w:numPr>
+      </w:pPr>
+      <w:r>
+        <w:t xml:space="preserve">Williamson, J. (1990).</w:t>
+      </w:r>
+      <w:r>
+        <w:t xml:space="preserve"> </w:t>
+      </w:r>
+      <w:r>
+        <w:rPr>
+          <w:i/>
+          <w:iCs/>
+        </w:rPr>
+        <w:t xml:space="preserve">What Washington Means by Policy Reform</w:t>
+      </w:r>
+      <w:r>
+        <w:t xml:space="preserve">. En J. Williamson (Ed.),</w:t>
+      </w:r>
+      <w:r>
+        <w:t xml:space="preserve"> </w:t>
+      </w:r>
+      <w:r>
+        <w:rPr>
+          <w:i/>
+          <w:iCs/>
+        </w:rPr>
+        <w:t xml:space="preserve">Latin American Adjustment: How Much Has Happened?</w:t>
+      </w:r>
+      <w:r>
+        <w:t xml:space="preserve"> </w:t>
+      </w:r>
+      <w:r>
+        <w:t xml:space="preserve">(pp. 7-20). Washington, DC: Institute for International Economics.</w:t>
+      </w:r>
+    </w:p>
+    <w:bookmarkEnd w:id="33"/>
+    <w:bookmarkStart w:id="64" w:name="publicaciones-similares"/>
+    <w:p>
+      <w:pPr>
+        <w:pStyle w:val="Heading1"/>
+      </w:pPr>
+      <w:r>
+        <w:t xml:space="preserve">Publicaciones Similares</w:t>
       </w:r>
     </w:p>
     <w:p>
@@ -764,134 +1023,7 @@
         <w:pStyle w:val="FirstParagraph"/>
       </w:pPr>
       <w:r>
-        <w:t xml:space="preserve">Primer gobierno del presidente Alan García Pérez  (1985 – 1990), regida también por la Constitución política de 1979.</w:t>
-      </w:r>
-    </w:p>
-    <w:p>
-      <w:pPr>
-        <w:pStyle w:val="BodyText"/>
-      </w:pPr>
-      <w:r>
-        <w:t xml:space="preserve">Política Económica: heterodoxa, (sin ceñirse a los dictados del Fondo Monetario Internacional FMI). La principal medida económica consistió en la congelación de precios básicos salario, utilidades, tasas de interés y tipo de cambio, pero antes de que esto sea dictaminado, se había incrementado los precios públicos y se devalúa el dólar en 12 %; el dólar MUC (moneda única de cambio), se fija en 13.95 intis y el dólar financiero en 17.5 intis por dólar norteamericano. Pero estos no fueron las únicas medidas que se tomaron en el ajuste de 1985, ya que también se opto por pagar la deuda externa con sólo el 10% de las exportaciones y no acudiendo a intermediarios como lo era el FMI entre otros, es por eso que en 1986 el Perú fue declarado inelegible a créditos internacionales. Las medidas adoptadas en Julio de 1985, tuvieron los resultados deseados, con ello la heterodoxia ganaba credibilidad y se fue reforzando la voluntad de aumentar la producción. Las empresas no invirtieron en el país y sólo se limitaron a aumentar la producción y los precios.</w:t>
-      </w:r>
-    </w:p>
-    <w:p>
-      <w:pPr>
-        <w:pStyle w:val="BodyText"/>
-      </w:pPr>
-      <w:r>
-        <w:t xml:space="preserve">En 1987, el peligro de una crisis en la balanza de pagos y en las reservas internacionales era evidente. A medida que los límites al programa se hacían evidentes y los desequilibrios macroeconómicos se hacían insostenibles, ya desde Mayo de 1988 se comienzan a sentir ajustes a la economía los llamados</w:t>
-      </w:r>
-      <w:r>
-        <w:t xml:space="preserve"> </w:t>
-      </w:r>
-      <w:r>
-        <w:t xml:space="preserve">“paquetazos”</w:t>
-      </w:r>
-      <w:r>
-        <w:t xml:space="preserve"> </w:t>
-      </w:r>
-      <w:r>
-        <w:t xml:space="preserve">llevando a una gran recesión económica. Intento de estatizar la banca privada, como consecuencia nace el movimiento libertad de Vargas Llosa.</w:t>
-      </w:r>
-    </w:p>
-    <w:p>
-      <w:pPr>
-        <w:pStyle w:val="BodyText"/>
-      </w:pPr>
-      <w:r>
-        <w:t xml:space="preserve">Los efectos de la desastrosa política del gobierno se mostraron no sólo con las colas interminables para conseguir los productos alimenticios, sino que se produjeron huelgas, desabastecimiento, violencia, especulación, se incrementó la gasolina en 30 %; el servicio postal y telefónico 20 %; agua potable y alcantarillado 10 %, el déficit fiscal aumentó considerablemente, el PBI real cayó y una Inflación acumulada de 2,178.482 %.</w:t>
-      </w:r>
-    </w:p>
-    <w:p>
-      <w:pPr>
-        <w:pStyle w:val="BodyText"/>
-      </w:pPr>
-      <w:r>
-        <w:t xml:space="preserve">Es por ello que el gobierno de García ha sido catalogado como el peor gobierno de la historia del Perú.</w:t>
-      </w:r>
-    </w:p>
-    <w:bookmarkEnd w:id="30"/>
-    <w:bookmarkStart w:id="31" w:name="X9439fcbbc35fb36d930e8afe6283bef7ec3f8aa"/>
-    <w:p>
-      <w:pPr>
-        <w:pStyle w:val="Heading2"/>
-      </w:pPr>
-      <w:r>
-        <w:t xml:space="preserve">LAS MEDIDAS DE LA REFORMA ECONÓMICA EN LA DÉCADA DEL 90:</w:t>
-      </w:r>
-    </w:p>
-    <w:p>
-      <w:pPr>
-        <w:pStyle w:val="FirstParagraph"/>
-      </w:pPr>
-      <w:r>
-        <w:t xml:space="preserve">Durante el resto de 1990 y buena parte de 1991, las principales medidas del nuevo gobierno se concentraron en el plano económico: continuar con el ajuste para lograr la estabilización, iniciar la liberalización de la economía y la reforma estructural del aparato estatal y conseguir la reinserción del país en el sistema financiero internacional, por lo que a partir de gestiones efectuadas, el país logró su reinserción con el otorgamiento de nuevos créditos e incluso donaciones no reembolsables. (DESCO. Resumen Semanal, n.° 577, 6-12 julio de 1990)</w:t>
-      </w:r>
-    </w:p>
-    <w:p>
-      <w:pPr>
-        <w:pStyle w:val="BodyText"/>
-      </w:pPr>
-      <w:r>
-        <w:t xml:space="preserve">Se inició con las reformas económicas e institucionales, más conocidas como ajuste estructural, con el apoyo del Banco Mundial. Se liberalizó el mercado financiero doméstico y el Banco Central dejó de regular la tasa de interés y el tipo de cambio; se eliminó una serie de monopolios estatales en la salud, educación, agricultura, minería, transportes, puertos. En 1992 se constituyó la Comisión de Promoción de la Inversión Privada (COPRI), que quedó a cargo de ejecutar el proceso de privatización de las mismas. (Gustavo Guerra-García, 1999).Se estableció el mercado de tierras; se flexibilizó el mercado de trabajo y se liberalizó el comercio exterior, ante un país sin reservas, la única solución era restringir la oferta monetaria y liberar los precios, a pesar de la incertidumbre que generó en ese momento y el impacto sobre las personas con menores recursos. Los precios de los productos de primera necesidad se dispararon, pero con el límite al déficit fiscal y la impresión inorgánica de dinero, la inflación empezó a bajar.</w:t>
-      </w:r>
-    </w:p>
-    <w:p>
-      <w:pPr>
-        <w:pStyle w:val="BodyText"/>
-      </w:pPr>
-      <w:r>
-        <w:t xml:space="preserve">Las políticas de corte neoliberal que Fujimori aplicó tuvieron un elevado costo social: trabajadores, campesinos, jubilados, fueron quienes cargaron con el grueso del ajuste, mediante alzas de precios, reducción de salarios y pensiones reales, pérdida de empleos y recorte de derechos laborales, etc. cuando Fujimori asumió el Gobierno, el 44% de los peruanos vivían en situación de pobreza. Tras la aplicación del</w:t>
-      </w:r>
-      <w:r>
-        <w:t xml:space="preserve"> </w:t>
-      </w:r>
-      <w:r>
-        <w:t xml:space="preserve">“Fujishock”</w:t>
-      </w:r>
-      <w:r>
-        <w:t xml:space="preserve"> </w:t>
-      </w:r>
-      <w:r>
-        <w:t xml:space="preserve">esta cifra creció al 60%.</w:t>
-      </w:r>
-    </w:p>
-    <w:bookmarkEnd w:id="31"/>
-    <w:bookmarkEnd w:id="32"/>
-    <w:bookmarkStart w:id="33" w:name="conclusión"/>
-    <w:p>
-      <w:pPr>
-        <w:pStyle w:val="Heading1"/>
-      </w:pPr>
-      <w:r>
-        <w:t xml:space="preserve">CONCLUSIÓN</w:t>
-      </w:r>
-    </w:p>
-    <w:p>
-      <w:pPr>
-        <w:pStyle w:val="FirstParagraph"/>
-      </w:pPr>
-      <w:r>
-        <w:t xml:space="preserve">La economía peruana ha sufrido de una deficiente asignación de recursos y bajos niveles de inversión privada. Durante las décadas de los sesenta, setenta y ochenta el sistema económico presentaba un cuadro con precios regulados y excesivo intervencionismo estatal. Asimismo, la actividad económica se desarrollaba en un ambiente de fuerte inestabilidad macroeconómica y los altos endeudamientos públicos terminaban con episodios de insolvencia fiscal. De otro lado, eran recurrentes las crisis de balanza de pagos, que terminaban en grandes devaluaciones de la moneda; y, por si fuera poco, se vivieron periodos inflacionarios e hiperinflacionarios, mientras en la década de los 90 se inició con los ajustes para estabilizar la economía peruana.</w:t>
-      </w:r>
-    </w:p>
-    <w:p>
-      <w:pPr>
-        <w:pStyle w:val="BodyText"/>
-      </w:pPr>
-      <w:r>
-        <w:t xml:space="preserve">El Perú de hoy es macro económicamente más estable y próspero, pero es también más desigual y excluyente. La riqueza se ha concentrado y el Estado se ha debilitado y retrocedido, mientras los sempiternos problemas de la pobreza y la discriminación se han profundizado.</w:t>
-      </w:r>
-    </w:p>
-    <w:bookmarkEnd w:id="33"/>
-    <w:bookmarkStart w:id="34" w:name="bibliografía"/>
-    <w:p>
-      <w:pPr>
-        <w:pStyle w:val="Heading1"/>
-      </w:pPr>
-      <w:r>
-        <w:t xml:space="preserve">BIBLIOGRAFÍA</w:t>
+        <w:t xml:space="preserve">Si te interesó este artículo, te recomendamos que explores otros blogs y recursos relacionados que pueden ampliar tus conocimientos. Aquí te dejo algunas sugerencias:</w:t>
       </w:r>
     </w:p>
     <w:p>
@@ -899,248 +1031,14 @@
         <w:pStyle w:val="Compact"/>
         <w:numPr>
           <w:ilvl w:val="0"/>
-          <w:numId w:val="1011"/>
-        </w:numPr>
-      </w:pPr>
-      <w:r>
-        <w:t xml:space="preserve">Carlos PARODI TRECE,</w:t>
-      </w:r>
-      <w:r>
-        <w:t xml:space="preserve"> </w:t>
-      </w:r>
-      <w:r>
-        <w:t xml:space="preserve">“Perú, 1960-2000: políticas económicas y sociales en entornos cambiantes.”</w:t>
-      </w:r>
-      <w:r>
-        <w:t xml:space="preserve"> </w:t>
-      </w:r>
-      <w:r>
-        <w:t xml:space="preserve">2001</w:t>
-      </w:r>
-    </w:p>
-    <w:p>
-      <w:pPr>
-        <w:pStyle w:val="Compact"/>
-        <w:numPr>
-          <w:ilvl w:val="0"/>
-          <w:numId w:val="1011"/>
-        </w:numPr>
-      </w:pPr>
-      <w:r>
-        <w:t xml:space="preserve">SEGUNDO GOBIERNO DE FERNANDO BELAUNDE TERRY: TRABAJO REALIZADO POR ESTUDIANTES DE LA UNIVERSIDAD DE LIMA</w:t>
-      </w:r>
-    </w:p>
-    <w:p>
-      <w:pPr>
-        <w:pStyle w:val="Compact"/>
-        <w:numPr>
-          <w:ilvl w:val="0"/>
-          <w:numId w:val="1011"/>
-        </w:numPr>
-      </w:pPr>
-      <w:r>
-        <w:t xml:space="preserve">Waldo, M. B. (2013). Contexto internacional y desempeño macroeconómico en américa latina y el Perú: 1980-2012. Lima, Perú: Departamento de Economía – Pontificia Universidad Católica del Perú</w:t>
-      </w:r>
-    </w:p>
-    <w:p>
-      <w:pPr>
-        <w:pStyle w:val="Compact"/>
-        <w:numPr>
-          <w:ilvl w:val="0"/>
-          <w:numId w:val="1011"/>
-        </w:numPr>
-      </w:pPr>
-      <w:r>
-        <w:t xml:space="preserve">Alfredo, D., &amp; Raúl, G.C. (2013).La economía mundial ¿Hacia dónde vamos? Lima, Perú: Pontificia Universidad Católica del Perú.</w:t>
-      </w:r>
-    </w:p>
-    <w:p>
-      <w:pPr>
-        <w:pStyle w:val="Compact"/>
-        <w:numPr>
-          <w:ilvl w:val="0"/>
-          <w:numId w:val="1011"/>
-        </w:numPr>
-      </w:pPr>
-      <w:r>
-        <w:t xml:space="preserve">Efraín, G. O. (1991) Una economía bajo violencia: Perú, 1980-1990. Lima, Perú: IEP Instituto de Estudios Peruanos</w:t>
-      </w:r>
-    </w:p>
-    <w:p>
-      <w:pPr>
-        <w:pStyle w:val="Compact"/>
-        <w:numPr>
-          <w:ilvl w:val="0"/>
-          <w:numId w:val="1011"/>
-        </w:numPr>
-      </w:pPr>
-      <w:r>
-        <w:t xml:space="preserve">Eduardo, M.P. (2013). Los desafíos del Perú. Lima, Perú: Universidad del Pacífico.</w:t>
-      </w:r>
-    </w:p>
-    <w:p>
-      <w:pPr>
-        <w:pStyle w:val="Compact"/>
-        <w:numPr>
-          <w:ilvl w:val="0"/>
-          <w:numId w:val="1011"/>
-        </w:numPr>
-      </w:pPr>
-      <w:r>
-        <w:t xml:space="preserve">Abusada, R., F. Dubois, E. Morón (2000) La Reforma Incompleta: Rescatando los noventa. Lima, Perú. Instituto Peruano de Economía/Universidad del Pacífico</w:t>
-      </w:r>
-    </w:p>
-    <w:p>
-      <w:pPr>
-        <w:pStyle w:val="Compact"/>
-        <w:numPr>
-          <w:ilvl w:val="0"/>
-          <w:numId w:val="1011"/>
-        </w:numPr>
-      </w:pPr>
-      <w:r>
-        <w:t xml:space="preserve">Galeón. (n.d). Historia. Obtenida el 11 de julio del 2015</w:t>
-      </w:r>
-    </w:p>
-    <w:p>
-      <w:pPr>
-        <w:pStyle w:val="Compact"/>
-        <w:numPr>
-          <w:ilvl w:val="0"/>
-          <w:numId w:val="1011"/>
-        </w:numPr>
-      </w:pPr>
-      <w:r>
-        <w:t xml:space="preserve">La década de los noventa y los dos gobiernos de Alberto Fujimori. Obtenida el 11 de julio del 2015, de http://accion-popular-juventud-arequipa.blogspot.com/2010/03/segundo-gobierno-de-fernando-belaunde.html</w:t>
-      </w:r>
-    </w:p>
-    <w:p>
-      <w:pPr>
-        <w:pStyle w:val="Compact"/>
-        <w:numPr>
-          <w:ilvl w:val="0"/>
-          <w:numId w:val="1011"/>
-        </w:numPr>
-      </w:pPr>
-      <w:r>
-        <w:t xml:space="preserve">Álvarez Palenzuela, V.A. (coord.) (2008). Historia Universal de la Edad Media, Barcelona: Ariel.</w:t>
-      </w:r>
-    </w:p>
-    <w:p>
-      <w:pPr>
-        <w:pStyle w:val="Compact"/>
-        <w:numPr>
-          <w:ilvl w:val="0"/>
-          <w:numId w:val="1011"/>
-        </w:numPr>
-      </w:pPr>
-      <w:r>
-        <w:t xml:space="preserve">Bloch, M. (1989). Feudal Society: The Growth of Ties of Dependence, Londres: Routledge.</w:t>
-      </w:r>
-    </w:p>
-    <w:p>
-      <w:pPr>
-        <w:pStyle w:val="Compact"/>
-        <w:numPr>
-          <w:ilvl w:val="0"/>
-          <w:numId w:val="1011"/>
-        </w:numPr>
-      </w:pPr>
-      <w:r>
-        <w:t xml:space="preserve">Boutruche, R. (1995). Señorío y feudalismo, 1.Los vínculos de dependencia, Madrid: Siglo XXI.</w:t>
-      </w:r>
-    </w:p>
-    <w:p>
-      <w:pPr>
-        <w:pStyle w:val="Compact"/>
-        <w:numPr>
-          <w:ilvl w:val="0"/>
-          <w:numId w:val="1011"/>
-        </w:numPr>
-      </w:pPr>
-      <w:r>
-        <w:t xml:space="preserve">Calva, J. L. (1988). Los campesinos y su devenir en las economías de mercado, México, Siglo XXI.</w:t>
-      </w:r>
-    </w:p>
-    <w:p>
-      <w:pPr>
-        <w:pStyle w:val="Compact"/>
-        <w:numPr>
-          <w:ilvl w:val="0"/>
-          <w:numId w:val="1011"/>
-        </w:numPr>
-      </w:pPr>
-      <w:r>
-        <w:t xml:space="preserve">Ganshof, F.L. (1975). El feudalismo, Barcelona: Ariel, Barcelona.</w:t>
-      </w:r>
-    </w:p>
-    <w:p>
-      <w:pPr>
-        <w:pStyle w:val="Compact"/>
-        <w:numPr>
-          <w:ilvl w:val="0"/>
-          <w:numId w:val="1011"/>
-        </w:numPr>
-      </w:pPr>
-      <w:r>
-        <w:t xml:space="preserve">Huizinga, J. (2001). El Otoño de la Edad Media, Madrid: Alianza.</w:t>
-      </w:r>
-    </w:p>
-    <w:p>
-      <w:pPr>
-        <w:pStyle w:val="Compact"/>
-        <w:numPr>
-          <w:ilvl w:val="0"/>
-          <w:numId w:val="1011"/>
-        </w:numPr>
-      </w:pPr>
-      <w:r>
-        <w:t xml:space="preserve">Little, L. y B. Rosenwein (ed.) (2003). La Edad Media a debate, Madrid: Akal.</w:t>
-      </w:r>
-    </w:p>
-    <w:p>
-      <w:pPr>
-        <w:pStyle w:val="Compact"/>
-        <w:numPr>
-          <w:ilvl w:val="0"/>
-          <w:numId w:val="1011"/>
-        </w:numPr>
-      </w:pPr>
-      <w:r>
-        <w:t xml:space="preserve">Mitre, E. (2004). Introducción a la Historia de la Edad Media europea, Madrid: Istmo.</w:t>
-      </w:r>
-    </w:p>
-    <w:bookmarkEnd w:id="34"/>
-    <w:bookmarkStart w:id="65" w:name="publicaciones-similares"/>
-    <w:p>
-      <w:pPr>
-        <w:pStyle w:val="Heading1"/>
-      </w:pPr>
-      <w:r>
-        <w:t xml:space="preserve">Publicaciones Similares</w:t>
-      </w:r>
-    </w:p>
-    <w:p>
-      <w:pPr>
-        <w:pStyle w:val="FirstParagraph"/>
-      </w:pPr>
-      <w:r>
-        <w:t xml:space="preserve">Si te interesó este artículo, te recomendamos que explores otros blogs y recursos relacionados que pueden ampliar tus conocimientos. Aquí te dejo algunas sugerencias:</w:t>
-      </w:r>
-    </w:p>
-    <w:p>
-      <w:pPr>
-        <w:pStyle w:val="Compact"/>
-        <w:numPr>
-          <w:ilvl w:val="0"/>
-          <w:numId w:val="1012"/>
-        </w:numPr>
-      </w:pPr>
-      <w:hyperlink r:id="rId35"/>
-      <w:r>
-        <w:t xml:space="preserve"> </w:t>
-      </w:r>
-      <w:hyperlink r:id="rId36">
+          <w:numId w:val="1002"/>
+        </w:numPr>
+      </w:pPr>
+      <w:hyperlink r:id="rId34"/>
+      <w:r>
+        <w:t xml:space="preserve"> </w:t>
+      </w:r>
+      <w:hyperlink r:id="rId35">
         <w:r>
           <w:rPr>
             <w:rStyle w:val="Hyperlink"/>
@@ -1154,14 +1052,14 @@
         <w:pStyle w:val="Compact"/>
         <w:numPr>
           <w:ilvl w:val="0"/>
-          <w:numId w:val="1012"/>
-        </w:numPr>
-      </w:pPr>
-      <w:hyperlink r:id="rId37"/>
-      <w:r>
-        <w:t xml:space="preserve"> </w:t>
-      </w:r>
-      <w:hyperlink r:id="rId38">
+          <w:numId w:val="1002"/>
+        </w:numPr>
+      </w:pPr>
+      <w:hyperlink r:id="rId36"/>
+      <w:r>
+        <w:t xml:space="preserve"> </w:t>
+      </w:r>
+      <w:hyperlink r:id="rId37">
         <w:r>
           <w:rPr>
             <w:rStyle w:val="Hyperlink"/>
@@ -1175,14 +1073,14 @@
         <w:pStyle w:val="Compact"/>
         <w:numPr>
           <w:ilvl w:val="0"/>
-          <w:numId w:val="1012"/>
-        </w:numPr>
-      </w:pPr>
-      <w:hyperlink r:id="rId39"/>
-      <w:r>
-        <w:t xml:space="preserve"> </w:t>
-      </w:r>
-      <w:hyperlink r:id="rId40">
+          <w:numId w:val="1002"/>
+        </w:numPr>
+      </w:pPr>
+      <w:hyperlink r:id="rId38"/>
+      <w:r>
+        <w:t xml:space="preserve"> </w:t>
+      </w:r>
+      <w:hyperlink r:id="rId39">
         <w:r>
           <w:rPr>
             <w:rStyle w:val="Hyperlink"/>
@@ -1196,14 +1094,14 @@
         <w:pStyle w:val="Compact"/>
         <w:numPr>
           <w:ilvl w:val="0"/>
-          <w:numId w:val="1012"/>
-        </w:numPr>
-      </w:pPr>
-      <w:hyperlink r:id="rId41"/>
-      <w:r>
-        <w:t xml:space="preserve"> </w:t>
-      </w:r>
-      <w:hyperlink r:id="rId42">
+          <w:numId w:val="1002"/>
+        </w:numPr>
+      </w:pPr>
+      <w:hyperlink r:id="rId40"/>
+      <w:r>
+        <w:t xml:space="preserve"> </w:t>
+      </w:r>
+      <w:hyperlink r:id="rId41">
         <w:r>
           <w:rPr>
             <w:rStyle w:val="Hyperlink"/>
@@ -1217,14 +1115,14 @@
         <w:pStyle w:val="Compact"/>
         <w:numPr>
           <w:ilvl w:val="0"/>
-          <w:numId w:val="1012"/>
-        </w:numPr>
-      </w:pPr>
-      <w:hyperlink r:id="rId43"/>
-      <w:r>
-        <w:t xml:space="preserve"> </w:t>
-      </w:r>
-      <w:hyperlink r:id="rId44">
+          <w:numId w:val="1002"/>
+        </w:numPr>
+      </w:pPr>
+      <w:hyperlink r:id="rId42"/>
+      <w:r>
+        <w:t xml:space="preserve"> </w:t>
+      </w:r>
+      <w:hyperlink r:id="rId43">
         <w:r>
           <w:rPr>
             <w:rStyle w:val="Hyperlink"/>
@@ -1238,14 +1136,14 @@
         <w:pStyle w:val="Compact"/>
         <w:numPr>
           <w:ilvl w:val="0"/>
-          <w:numId w:val="1012"/>
-        </w:numPr>
-      </w:pPr>
-      <w:hyperlink r:id="rId45"/>
-      <w:r>
-        <w:t xml:space="preserve"> </w:t>
-      </w:r>
-      <w:hyperlink r:id="rId46">
+          <w:numId w:val="1002"/>
+        </w:numPr>
+      </w:pPr>
+      <w:hyperlink r:id="rId44"/>
+      <w:r>
+        <w:t xml:space="preserve"> </w:t>
+      </w:r>
+      <w:hyperlink r:id="rId45">
         <w:r>
           <w:rPr>
             <w:rStyle w:val="Hyperlink"/>
@@ -1259,14 +1157,14 @@
         <w:pStyle w:val="Compact"/>
         <w:numPr>
           <w:ilvl w:val="0"/>
-          <w:numId w:val="1012"/>
-        </w:numPr>
-      </w:pPr>
-      <w:hyperlink r:id="rId47"/>
-      <w:r>
-        <w:t xml:space="preserve"> </w:t>
-      </w:r>
-      <w:hyperlink r:id="rId48">
+          <w:numId w:val="1002"/>
+        </w:numPr>
+      </w:pPr>
+      <w:hyperlink r:id="rId46"/>
+      <w:r>
+        <w:t xml:space="preserve"> </w:t>
+      </w:r>
+      <w:hyperlink r:id="rId47">
         <w:r>
           <w:rPr>
             <w:rStyle w:val="Hyperlink"/>
@@ -1280,14 +1178,14 @@
         <w:pStyle w:val="Compact"/>
         <w:numPr>
           <w:ilvl w:val="0"/>
-          <w:numId w:val="1012"/>
-        </w:numPr>
-      </w:pPr>
-      <w:hyperlink r:id="rId49"/>
-      <w:r>
-        <w:t xml:space="preserve"> </w:t>
-      </w:r>
-      <w:hyperlink r:id="rId50">
+          <w:numId w:val="1002"/>
+        </w:numPr>
+      </w:pPr>
+      <w:hyperlink r:id="rId48"/>
+      <w:r>
+        <w:t xml:space="preserve"> </w:t>
+      </w:r>
+      <w:hyperlink r:id="rId49">
         <w:r>
           <w:rPr>
             <w:rStyle w:val="Hyperlink"/>
@@ -1301,14 +1199,14 @@
         <w:pStyle w:val="Compact"/>
         <w:numPr>
           <w:ilvl w:val="0"/>
-          <w:numId w:val="1012"/>
-        </w:numPr>
-      </w:pPr>
-      <w:hyperlink r:id="rId51"/>
-      <w:r>
-        <w:t xml:space="preserve"> </w:t>
-      </w:r>
-      <w:hyperlink r:id="rId52">
+          <w:numId w:val="1002"/>
+        </w:numPr>
+      </w:pPr>
+      <w:hyperlink r:id="rId50"/>
+      <w:r>
+        <w:t xml:space="preserve"> </w:t>
+      </w:r>
+      <w:hyperlink r:id="rId51">
         <w:r>
           <w:rPr>
             <w:rStyle w:val="Hyperlink"/>
@@ -1322,14 +1220,14 @@
         <w:pStyle w:val="Compact"/>
         <w:numPr>
           <w:ilvl w:val="0"/>
-          <w:numId w:val="1012"/>
-        </w:numPr>
-      </w:pPr>
-      <w:hyperlink r:id="rId53"/>
-      <w:r>
-        <w:t xml:space="preserve"> </w:t>
-      </w:r>
-      <w:hyperlink r:id="rId54">
+          <w:numId w:val="1002"/>
+        </w:numPr>
+      </w:pPr>
+      <w:hyperlink r:id="rId52"/>
+      <w:r>
+        <w:t xml:space="preserve"> </w:t>
+      </w:r>
+      <w:hyperlink r:id="rId53">
         <w:r>
           <w:rPr>
             <w:rStyle w:val="Hyperlink"/>
@@ -1343,14 +1241,14 @@
         <w:pStyle w:val="Compact"/>
         <w:numPr>
           <w:ilvl w:val="0"/>
-          <w:numId w:val="1012"/>
-        </w:numPr>
-      </w:pPr>
-      <w:hyperlink r:id="rId55"/>
-      <w:r>
-        <w:t xml:space="preserve"> </w:t>
-      </w:r>
-      <w:hyperlink r:id="rId56">
+          <w:numId w:val="1002"/>
+        </w:numPr>
+      </w:pPr>
+      <w:hyperlink r:id="rId54"/>
+      <w:r>
+        <w:t xml:space="preserve"> </w:t>
+      </w:r>
+      <w:hyperlink r:id="rId55">
         <w:r>
           <w:rPr>
             <w:rStyle w:val="Hyperlink"/>
@@ -1364,14 +1262,14 @@
         <w:pStyle w:val="Compact"/>
         <w:numPr>
           <w:ilvl w:val="0"/>
-          <w:numId w:val="1012"/>
-        </w:numPr>
-      </w:pPr>
-      <w:hyperlink r:id="rId57"/>
-      <w:r>
-        <w:t xml:space="preserve"> </w:t>
-      </w:r>
-      <w:hyperlink r:id="rId58">
+          <w:numId w:val="1002"/>
+        </w:numPr>
+      </w:pPr>
+      <w:hyperlink r:id="rId56"/>
+      <w:r>
+        <w:t xml:space="preserve"> </w:t>
+      </w:r>
+      <w:hyperlink r:id="rId57">
         <w:r>
           <w:rPr>
             <w:rStyle w:val="Hyperlink"/>
@@ -1385,14 +1283,14 @@
         <w:pStyle w:val="Compact"/>
         <w:numPr>
           <w:ilvl w:val="0"/>
-          <w:numId w:val="1012"/>
-        </w:numPr>
-      </w:pPr>
-      <w:hyperlink r:id="rId59"/>
-      <w:r>
-        <w:t xml:space="preserve"> </w:t>
-      </w:r>
-      <w:hyperlink r:id="rId60">
+          <w:numId w:val="1002"/>
+        </w:numPr>
+      </w:pPr>
+      <w:hyperlink r:id="rId58"/>
+      <w:r>
+        <w:t xml:space="preserve"> </w:t>
+      </w:r>
+      <w:hyperlink r:id="rId59">
         <w:r>
           <w:rPr>
             <w:rStyle w:val="Hyperlink"/>
@@ -1406,14 +1304,14 @@
         <w:pStyle w:val="Compact"/>
         <w:numPr>
           <w:ilvl w:val="0"/>
-          <w:numId w:val="1012"/>
-        </w:numPr>
-      </w:pPr>
-      <w:hyperlink r:id="rId61"/>
-      <w:r>
-        <w:t xml:space="preserve"> </w:t>
-      </w:r>
-      <w:hyperlink r:id="rId62">
+          <w:numId w:val="1002"/>
+        </w:numPr>
+      </w:pPr>
+      <w:hyperlink r:id="rId60"/>
+      <w:r>
+        <w:t xml:space="preserve"> </w:t>
+      </w:r>
+      <w:hyperlink r:id="rId61">
         <w:r>
           <w:rPr>
             <w:rStyle w:val="Hyperlink"/>
@@ -1427,14 +1325,14 @@
         <w:pStyle w:val="Compact"/>
         <w:numPr>
           <w:ilvl w:val="0"/>
-          <w:numId w:val="1012"/>
-        </w:numPr>
-      </w:pPr>
-      <w:hyperlink r:id="rId63"/>
-      <w:r>
-        <w:t xml:space="preserve"> </w:t>
-      </w:r>
-      <w:hyperlink r:id="rId64">
+          <w:numId w:val="1002"/>
+        </w:numPr>
+      </w:pPr>
+      <w:hyperlink r:id="rId62"/>
+      <w:r>
+        <w:t xml:space="preserve"> </w:t>
+      </w:r>
+      <w:hyperlink r:id="rId63">
         <w:r>
           <w:rPr>
             <w:rStyle w:val="Hyperlink"/>
@@ -1451,7 +1349,7 @@
         <w:t xml:space="preserve">Esperamos que encuentres estas publicaciones igualmente interesantes y útiles. ¡Disfruta de la lectura!</w:t>
       </w:r>
     </w:p>
-    <w:bookmarkEnd w:id="65"/>
+    <w:bookmarkEnd w:id="64"/>
     <w:sectPr>
       <w:headerReference r:id="rId9" w:type="even"/>
       <w:headerReference r:id="rId11" w:type="default"/>
@@ -1955,6 +1853,109 @@
       </w:pPr>
     </w:lvl>
   </w:abstractNum>
+  <w:abstractNum w:abstractNumId="991">
+    <w:nsid w:val="0000A991"/>
+    <w:multiLevelType w:val="multilevel"/>
+    <w:lvl w:ilvl="0">
+      <w:numFmt w:val="bullet"/>
+      <w:lvlText w:val=""/>
+      <w:lvlJc w:val="left"/>
+      <w:pPr>
+        <w:ind w:left="720" w:hanging="360"/>
+      </w:pPr>
+      <w:rPr>
+        <w:rFonts w:ascii="Symbol" w:hAnsi="Symbol" w:cs="Symbol" w:hint="default"/>
+      </w:rPr>
+    </w:lvl>
+    <w:lvl w:ilvl="1">
+      <w:numFmt w:val="bullet"/>
+      <w:lvlText w:val="o"/>
+      <w:lvlJc w:val="left"/>
+      <w:pPr>
+        <w:ind w:left="1440" w:hanging="360"/>
+      </w:pPr>
+      <w:rPr>
+        <w:rFonts w:ascii="Courier New" w:hAnsi="Courier New" w:cs="Courier New" w:hint="default"/>
+      </w:rPr>
+    </w:lvl>
+    <w:lvl w:ilvl="2">
+      <w:numFmt w:val="bullet"/>
+      <w:lvlText w:val=""/>
+      <w:lvlJc w:val="left"/>
+      <w:pPr>
+        <w:ind w:left="2160" w:hanging="360"/>
+      </w:pPr>
+      <w:rPr>
+        <w:rFonts w:ascii="Wingdings" w:hAnsi="Wingdings" w:cs="Wingdings" w:hint="default"/>
+      </w:rPr>
+    </w:lvl>
+    <w:lvl w:ilvl="3">
+      <w:numFmt w:val="bullet"/>
+      <w:lvlText w:val=""/>
+      <w:lvlJc w:val="left"/>
+      <w:pPr>
+        <w:ind w:left="2880" w:hanging="360"/>
+      </w:pPr>
+      <w:rPr>
+        <w:rFonts w:ascii="Symbol" w:hAnsi="Symbol" w:cs="Symbol" w:hint="default"/>
+      </w:rPr>
+    </w:lvl>
+    <w:lvl w:ilvl="4">
+      <w:numFmt w:val="bullet"/>
+      <w:lvlText w:val="o"/>
+      <w:lvlJc w:val="left"/>
+      <w:pPr>
+        <w:ind w:left="3600" w:hanging="360"/>
+      </w:pPr>
+      <w:rPr>
+        <w:rFonts w:ascii="Courier New" w:hAnsi="Courier New" w:cs="Courier New" w:hint="default"/>
+      </w:rPr>
+    </w:lvl>
+    <w:lvl w:ilvl="5">
+      <w:numFmt w:val="bullet"/>
+      <w:lvlText w:val=""/>
+      <w:lvlJc w:val="left"/>
+      <w:pPr>
+        <w:ind w:left="4320" w:hanging="360"/>
+      </w:pPr>
+      <w:rPr>
+        <w:rFonts w:ascii="Wingdings" w:hAnsi="Wingdings" w:cs="Wingdings" w:hint="default"/>
+      </w:rPr>
+    </w:lvl>
+    <w:lvl w:ilvl="6">
+      <w:numFmt w:val="bullet"/>
+      <w:lvlText w:val=""/>
+      <w:lvlJc w:val="left"/>
+      <w:pPr>
+        <w:ind w:left="5040" w:hanging="360"/>
+      </w:pPr>
+      <w:rPr>
+        <w:rFonts w:ascii="Symbol" w:hAnsi="Symbol" w:cs="Symbol" w:hint="default"/>
+      </w:rPr>
+    </w:lvl>
+    <w:lvl w:ilvl="7">
+      <w:numFmt w:val="bullet"/>
+      <w:lvlText w:val="o"/>
+      <w:lvlJc w:val="left"/>
+      <w:pPr>
+        <w:ind w:left="5760" w:hanging="360"/>
+      </w:pPr>
+      <w:rPr>
+        <w:rFonts w:ascii="Courier New" w:hAnsi="Courier New" w:cs="Courier New" w:hint="default"/>
+      </w:rPr>
+    </w:lvl>
+    <w:lvl w:ilvl="8">
+      <w:numFmt w:val="bullet"/>
+      <w:lvlText w:val=""/>
+      <w:lvlJc w:val="left"/>
+      <w:pPr>
+        <w:ind w:left="6480" w:hanging="360"/>
+      </w:pPr>
+      <w:rPr>
+        <w:rFonts w:ascii="Wingdings" w:hAnsi="Wingdings" w:cs="Wingdings" w:hint="default"/>
+      </w:rPr>
+    </w:lvl>
+  </w:abstractNum>
   <w:abstractNum w:abstractNumId="99411">
     <w:nsid w:val="00A99411"/>
     <w:multiLevelType w:val="multilevel"/>
@@ -2032,449 +2033,6 @@
     </w:lvl>
     <w:lvl w:ilvl="8">
       <w:start w:val="1"/>
-      <w:numFmt w:val="decimal"/>
-      <w:lvlText w:val="%9."/>
-      <w:lvlJc w:val="left"/>
-      <w:pPr>
-        <w:ind w:left="6480" w:hanging="360"/>
-      </w:pPr>
-    </w:lvl>
-  </w:abstractNum>
-  <w:abstractNum w:abstractNumId="991">
-    <w:nsid w:val="0000A991"/>
-    <w:multiLevelType w:val="multilevel"/>
-    <w:lvl w:ilvl="0">
-      <w:numFmt w:val="bullet"/>
-      <w:lvlText w:val=""/>
-      <w:lvlJc w:val="left"/>
-      <w:pPr>
-        <w:ind w:left="720" w:hanging="360"/>
-      </w:pPr>
-      <w:rPr>
-        <w:rFonts w:ascii="Symbol" w:hAnsi="Symbol" w:cs="Symbol" w:hint="default"/>
-      </w:rPr>
-    </w:lvl>
-    <w:lvl w:ilvl="1">
-      <w:numFmt w:val="bullet"/>
-      <w:lvlText w:val="o"/>
-      <w:lvlJc w:val="left"/>
-      <w:pPr>
-        <w:ind w:left="1440" w:hanging="360"/>
-      </w:pPr>
-      <w:rPr>
-        <w:rFonts w:ascii="Courier New" w:hAnsi="Courier New" w:cs="Courier New" w:hint="default"/>
-      </w:rPr>
-    </w:lvl>
-    <w:lvl w:ilvl="2">
-      <w:numFmt w:val="bullet"/>
-      <w:lvlText w:val=""/>
-      <w:lvlJc w:val="left"/>
-      <w:pPr>
-        <w:ind w:left="2160" w:hanging="360"/>
-      </w:pPr>
-      <w:rPr>
-        <w:rFonts w:ascii="Wingdings" w:hAnsi="Wingdings" w:cs="Wingdings" w:hint="default"/>
-      </w:rPr>
-    </w:lvl>
-    <w:lvl w:ilvl="3">
-      <w:numFmt w:val="bullet"/>
-      <w:lvlText w:val=""/>
-      <w:lvlJc w:val="left"/>
-      <w:pPr>
-        <w:ind w:left="2880" w:hanging="360"/>
-      </w:pPr>
-      <w:rPr>
-        <w:rFonts w:ascii="Symbol" w:hAnsi="Symbol" w:cs="Symbol" w:hint="default"/>
-      </w:rPr>
-    </w:lvl>
-    <w:lvl w:ilvl="4">
-      <w:numFmt w:val="bullet"/>
-      <w:lvlText w:val="o"/>
-      <w:lvlJc w:val="left"/>
-      <w:pPr>
-        <w:ind w:left="3600" w:hanging="360"/>
-      </w:pPr>
-      <w:rPr>
-        <w:rFonts w:ascii="Courier New" w:hAnsi="Courier New" w:cs="Courier New" w:hint="default"/>
-      </w:rPr>
-    </w:lvl>
-    <w:lvl w:ilvl="5">
-      <w:numFmt w:val="bullet"/>
-      <w:lvlText w:val=""/>
-      <w:lvlJc w:val="left"/>
-      <w:pPr>
-        <w:ind w:left="4320" w:hanging="360"/>
-      </w:pPr>
-      <w:rPr>
-        <w:rFonts w:ascii="Wingdings" w:hAnsi="Wingdings" w:cs="Wingdings" w:hint="default"/>
-      </w:rPr>
-    </w:lvl>
-    <w:lvl w:ilvl="6">
-      <w:numFmt w:val="bullet"/>
-      <w:lvlText w:val=""/>
-      <w:lvlJc w:val="left"/>
-      <w:pPr>
-        <w:ind w:left="5040" w:hanging="360"/>
-      </w:pPr>
-      <w:rPr>
-        <w:rFonts w:ascii="Symbol" w:hAnsi="Symbol" w:cs="Symbol" w:hint="default"/>
-      </w:rPr>
-    </w:lvl>
-    <w:lvl w:ilvl="7">
-      <w:numFmt w:val="bullet"/>
-      <w:lvlText w:val="o"/>
-      <w:lvlJc w:val="left"/>
-      <w:pPr>
-        <w:ind w:left="5760" w:hanging="360"/>
-      </w:pPr>
-      <w:rPr>
-        <w:rFonts w:ascii="Courier New" w:hAnsi="Courier New" w:cs="Courier New" w:hint="default"/>
-      </w:rPr>
-    </w:lvl>
-    <w:lvl w:ilvl="8">
-      <w:numFmt w:val="bullet"/>
-      <w:lvlText w:val=""/>
-      <w:lvlJc w:val="left"/>
-      <w:pPr>
-        <w:ind w:left="6480" w:hanging="360"/>
-      </w:pPr>
-      <w:rPr>
-        <w:rFonts w:ascii="Wingdings" w:hAnsi="Wingdings" w:cs="Wingdings" w:hint="default"/>
-      </w:rPr>
-    </w:lvl>
-  </w:abstractNum>
-  <w:abstractNum w:abstractNumId="99414">
-    <w:nsid w:val="00A99414"/>
-    <w:multiLevelType w:val="multilevel"/>
-    <w:lvl w:ilvl="0">
-      <w:start w:val="4"/>
-      <w:numFmt w:val="decimal"/>
-      <w:lvlText w:val="%1."/>
-      <w:lvlJc w:val="left"/>
-      <w:pPr>
-        <w:ind w:left="720" w:hanging="360"/>
-      </w:pPr>
-    </w:lvl>
-    <w:lvl w:ilvl="1">
-      <w:start w:val="4"/>
-      <w:numFmt w:val="decimal"/>
-      <w:lvlText w:val="%2."/>
-      <w:lvlJc w:val="left"/>
-      <w:pPr>
-        <w:ind w:left="1440" w:hanging="360"/>
-      </w:pPr>
-    </w:lvl>
-    <w:lvl w:ilvl="2">
-      <w:start w:val="4"/>
-      <w:numFmt w:val="decimal"/>
-      <w:lvlText w:val="%3."/>
-      <w:lvlJc w:val="left"/>
-      <w:pPr>
-        <w:ind w:left="2160" w:hanging="360"/>
-      </w:pPr>
-    </w:lvl>
-    <w:lvl w:ilvl="3">
-      <w:start w:val="4"/>
-      <w:numFmt w:val="decimal"/>
-      <w:lvlText w:val="%4."/>
-      <w:lvlJc w:val="left"/>
-      <w:pPr>
-        <w:ind w:left="2880" w:hanging="360"/>
-      </w:pPr>
-    </w:lvl>
-    <w:lvl w:ilvl="4">
-      <w:start w:val="4"/>
-      <w:numFmt w:val="decimal"/>
-      <w:lvlText w:val="%5."/>
-      <w:lvlJc w:val="left"/>
-      <w:pPr>
-        <w:ind w:left="3600" w:hanging="360"/>
-      </w:pPr>
-    </w:lvl>
-    <w:lvl w:ilvl="5">
-      <w:start w:val="4"/>
-      <w:numFmt w:val="decimal"/>
-      <w:lvlText w:val="%6."/>
-      <w:lvlJc w:val="left"/>
-      <w:pPr>
-        <w:ind w:left="4320" w:hanging="360"/>
-      </w:pPr>
-    </w:lvl>
-    <w:lvl w:ilvl="6">
-      <w:start w:val="4"/>
-      <w:numFmt w:val="decimal"/>
-      <w:lvlText w:val="%7."/>
-      <w:lvlJc w:val="left"/>
-      <w:pPr>
-        <w:ind w:left="5040" w:hanging="360"/>
-      </w:pPr>
-    </w:lvl>
-    <w:lvl w:ilvl="7">
-      <w:start w:val="4"/>
-      <w:numFmt w:val="decimal"/>
-      <w:lvlText w:val="%8."/>
-      <w:lvlJc w:val="left"/>
-      <w:pPr>
-        <w:ind w:left="5760" w:hanging="360"/>
-      </w:pPr>
-    </w:lvl>
-    <w:lvl w:ilvl="8">
-      <w:start w:val="4"/>
-      <w:numFmt w:val="decimal"/>
-      <w:lvlText w:val="%9."/>
-      <w:lvlJc w:val="left"/>
-      <w:pPr>
-        <w:ind w:left="6480" w:hanging="360"/>
-      </w:pPr>
-    </w:lvl>
-  </w:abstractNum>
-  <w:abstractNum w:abstractNumId="99415">
-    <w:nsid w:val="00A99415"/>
-    <w:multiLevelType w:val="multilevel"/>
-    <w:lvl w:ilvl="0">
-      <w:start w:val="5"/>
-      <w:numFmt w:val="decimal"/>
-      <w:lvlText w:val="%1."/>
-      <w:lvlJc w:val="left"/>
-      <w:pPr>
-        <w:ind w:left="720" w:hanging="360"/>
-      </w:pPr>
-    </w:lvl>
-    <w:lvl w:ilvl="1">
-      <w:start w:val="5"/>
-      <w:numFmt w:val="decimal"/>
-      <w:lvlText w:val="%2."/>
-      <w:lvlJc w:val="left"/>
-      <w:pPr>
-        <w:ind w:left="1440" w:hanging="360"/>
-      </w:pPr>
-    </w:lvl>
-    <w:lvl w:ilvl="2">
-      <w:start w:val="5"/>
-      <w:numFmt w:val="decimal"/>
-      <w:lvlText w:val="%3."/>
-      <w:lvlJc w:val="left"/>
-      <w:pPr>
-        <w:ind w:left="2160" w:hanging="360"/>
-      </w:pPr>
-    </w:lvl>
-    <w:lvl w:ilvl="3">
-      <w:start w:val="5"/>
-      <w:numFmt w:val="decimal"/>
-      <w:lvlText w:val="%4."/>
-      <w:lvlJc w:val="left"/>
-      <w:pPr>
-        <w:ind w:left="2880" w:hanging="360"/>
-      </w:pPr>
-    </w:lvl>
-    <w:lvl w:ilvl="4">
-      <w:start w:val="5"/>
-      <w:numFmt w:val="decimal"/>
-      <w:lvlText w:val="%5."/>
-      <w:lvlJc w:val="left"/>
-      <w:pPr>
-        <w:ind w:left="3600" w:hanging="360"/>
-      </w:pPr>
-    </w:lvl>
-    <w:lvl w:ilvl="5">
-      <w:start w:val="5"/>
-      <w:numFmt w:val="decimal"/>
-      <w:lvlText w:val="%6."/>
-      <w:lvlJc w:val="left"/>
-      <w:pPr>
-        <w:ind w:left="4320" w:hanging="360"/>
-      </w:pPr>
-    </w:lvl>
-    <w:lvl w:ilvl="6">
-      <w:start w:val="5"/>
-      <w:numFmt w:val="decimal"/>
-      <w:lvlText w:val="%7."/>
-      <w:lvlJc w:val="left"/>
-      <w:pPr>
-        <w:ind w:left="5040" w:hanging="360"/>
-      </w:pPr>
-    </w:lvl>
-    <w:lvl w:ilvl="7">
-      <w:start w:val="5"/>
-      <w:numFmt w:val="decimal"/>
-      <w:lvlText w:val="%8."/>
-      <w:lvlJc w:val="left"/>
-      <w:pPr>
-        <w:ind w:left="5760" w:hanging="360"/>
-      </w:pPr>
-    </w:lvl>
-    <w:lvl w:ilvl="8">
-      <w:start w:val="5"/>
-      <w:numFmt w:val="decimal"/>
-      <w:lvlText w:val="%9."/>
-      <w:lvlJc w:val="left"/>
-      <w:pPr>
-        <w:ind w:left="6480" w:hanging="360"/>
-      </w:pPr>
-    </w:lvl>
-  </w:abstractNum>
-  <w:abstractNum w:abstractNumId="99416">
-    <w:nsid w:val="00A99416"/>
-    <w:multiLevelType w:val="multilevel"/>
-    <w:lvl w:ilvl="0">
-      <w:start w:val="6"/>
-      <w:numFmt w:val="decimal"/>
-      <w:lvlText w:val="%1."/>
-      <w:lvlJc w:val="left"/>
-      <w:pPr>
-        <w:ind w:left="720" w:hanging="360"/>
-      </w:pPr>
-    </w:lvl>
-    <w:lvl w:ilvl="1">
-      <w:start w:val="6"/>
-      <w:numFmt w:val="decimal"/>
-      <w:lvlText w:val="%2."/>
-      <w:lvlJc w:val="left"/>
-      <w:pPr>
-        <w:ind w:left="1440" w:hanging="360"/>
-      </w:pPr>
-    </w:lvl>
-    <w:lvl w:ilvl="2">
-      <w:start w:val="6"/>
-      <w:numFmt w:val="decimal"/>
-      <w:lvlText w:val="%3."/>
-      <w:lvlJc w:val="left"/>
-      <w:pPr>
-        <w:ind w:left="2160" w:hanging="360"/>
-      </w:pPr>
-    </w:lvl>
-    <w:lvl w:ilvl="3">
-      <w:start w:val="6"/>
-      <w:numFmt w:val="decimal"/>
-      <w:lvlText w:val="%4."/>
-      <w:lvlJc w:val="left"/>
-      <w:pPr>
-        <w:ind w:left="2880" w:hanging="360"/>
-      </w:pPr>
-    </w:lvl>
-    <w:lvl w:ilvl="4">
-      <w:start w:val="6"/>
-      <w:numFmt w:val="decimal"/>
-      <w:lvlText w:val="%5."/>
-      <w:lvlJc w:val="left"/>
-      <w:pPr>
-        <w:ind w:left="3600" w:hanging="360"/>
-      </w:pPr>
-    </w:lvl>
-    <w:lvl w:ilvl="5">
-      <w:start w:val="6"/>
-      <w:numFmt w:val="decimal"/>
-      <w:lvlText w:val="%6."/>
-      <w:lvlJc w:val="left"/>
-      <w:pPr>
-        <w:ind w:left="4320" w:hanging="360"/>
-      </w:pPr>
-    </w:lvl>
-    <w:lvl w:ilvl="6">
-      <w:start w:val="6"/>
-      <w:numFmt w:val="decimal"/>
-      <w:lvlText w:val="%7."/>
-      <w:lvlJc w:val="left"/>
-      <w:pPr>
-        <w:ind w:left="5040" w:hanging="360"/>
-      </w:pPr>
-    </w:lvl>
-    <w:lvl w:ilvl="7">
-      <w:start w:val="6"/>
-      <w:numFmt w:val="decimal"/>
-      <w:lvlText w:val="%8."/>
-      <w:lvlJc w:val="left"/>
-      <w:pPr>
-        <w:ind w:left="5760" w:hanging="360"/>
-      </w:pPr>
-    </w:lvl>
-    <w:lvl w:ilvl="8">
-      <w:start w:val="6"/>
-      <w:numFmt w:val="decimal"/>
-      <w:lvlText w:val="%9."/>
-      <w:lvlJc w:val="left"/>
-      <w:pPr>
-        <w:ind w:left="6480" w:hanging="360"/>
-      </w:pPr>
-    </w:lvl>
-  </w:abstractNum>
-  <w:abstractNum w:abstractNumId="99417">
-    <w:nsid w:val="00A99417"/>
-    <w:multiLevelType w:val="multilevel"/>
-    <w:lvl w:ilvl="0">
-      <w:start w:val="7"/>
-      <w:numFmt w:val="decimal"/>
-      <w:lvlText w:val="%1."/>
-      <w:lvlJc w:val="left"/>
-      <w:pPr>
-        <w:ind w:left="720" w:hanging="360"/>
-      </w:pPr>
-    </w:lvl>
-    <w:lvl w:ilvl="1">
-      <w:start w:val="7"/>
-      <w:numFmt w:val="decimal"/>
-      <w:lvlText w:val="%2."/>
-      <w:lvlJc w:val="left"/>
-      <w:pPr>
-        <w:ind w:left="1440" w:hanging="360"/>
-      </w:pPr>
-    </w:lvl>
-    <w:lvl w:ilvl="2">
-      <w:start w:val="7"/>
-      <w:numFmt w:val="decimal"/>
-      <w:lvlText w:val="%3."/>
-      <w:lvlJc w:val="left"/>
-      <w:pPr>
-        <w:ind w:left="2160" w:hanging="360"/>
-      </w:pPr>
-    </w:lvl>
-    <w:lvl w:ilvl="3">
-      <w:start w:val="7"/>
-      <w:numFmt w:val="decimal"/>
-      <w:lvlText w:val="%4."/>
-      <w:lvlJc w:val="left"/>
-      <w:pPr>
-        <w:ind w:left="2880" w:hanging="360"/>
-      </w:pPr>
-    </w:lvl>
-    <w:lvl w:ilvl="4">
-      <w:start w:val="7"/>
-      <w:numFmt w:val="decimal"/>
-      <w:lvlText w:val="%5."/>
-      <w:lvlJc w:val="left"/>
-      <w:pPr>
-        <w:ind w:left="3600" w:hanging="360"/>
-      </w:pPr>
-    </w:lvl>
-    <w:lvl w:ilvl="5">
-      <w:start w:val="7"/>
-      <w:numFmt w:val="decimal"/>
-      <w:lvlText w:val="%6."/>
-      <w:lvlJc w:val="left"/>
-      <w:pPr>
-        <w:ind w:left="4320" w:hanging="360"/>
-      </w:pPr>
-    </w:lvl>
-    <w:lvl w:ilvl="6">
-      <w:start w:val="7"/>
-      <w:numFmt w:val="decimal"/>
-      <w:lvlText w:val="%7."/>
-      <w:lvlJc w:val="left"/>
-      <w:pPr>
-        <w:ind w:left="5040" w:hanging="360"/>
-      </w:pPr>
-    </w:lvl>
-    <w:lvl w:ilvl="7">
-      <w:start w:val="7"/>
-      <w:numFmt w:val="decimal"/>
-      <w:lvlText w:val="%8."/>
-      <w:lvlJc w:val="left"/>
-      <w:pPr>
-        <w:ind w:left="5760" w:hanging="360"/>
-      </w:pPr>
-    </w:lvl>
-    <w:lvl w:ilvl="8">
-      <w:start w:val="7"/>
       <w:numFmt w:val="decimal"/>
       <w:lvlText w:val="%9."/>
       <w:lvlJc w:val="left"/>
@@ -2550,201 +2108,9 @@
     <w:abstractNumId w:val="990"/>
   </w:num>
   <w:num w:numId="1001">
-    <w:abstractNumId w:val="99411"/>
-    <w:lvlOverride w:ilvl="0">
-      <w:startOverride w:val="1"/>
-    </w:lvlOverride>
-    <w:lvlOverride w:ilvl="1">
-      <w:startOverride w:val="1"/>
-    </w:lvlOverride>
-    <w:lvlOverride w:ilvl="2">
-      <w:startOverride w:val="1"/>
-    </w:lvlOverride>
-    <w:lvlOverride w:ilvl="3">
-      <w:startOverride w:val="1"/>
-    </w:lvlOverride>
-    <w:lvlOverride w:ilvl="4">
-      <w:startOverride w:val="1"/>
-    </w:lvlOverride>
-    <w:lvlOverride w:ilvl="5">
-      <w:startOverride w:val="1"/>
-    </w:lvlOverride>
-    <w:lvlOverride w:ilvl="6">
-      <w:startOverride w:val="1"/>
-    </w:lvlOverride>
-    <w:lvlOverride w:ilvl="7">
-      <w:startOverride w:val="1"/>
-    </w:lvlOverride>
-    <w:lvlOverride w:ilvl="8">
-      <w:startOverride w:val="1"/>
-    </w:lvlOverride>
+    <w:abstractNumId w:val="991"/>
   </w:num>
   <w:num w:numId="1002">
-    <w:abstractNumId w:val="99411"/>
-    <w:lvlOverride w:ilvl="0">
-      <w:startOverride w:val="1"/>
-    </w:lvlOverride>
-    <w:lvlOverride w:ilvl="1">
-      <w:startOverride w:val="1"/>
-    </w:lvlOverride>
-    <w:lvlOverride w:ilvl="2">
-      <w:startOverride w:val="1"/>
-    </w:lvlOverride>
-    <w:lvlOverride w:ilvl="3">
-      <w:startOverride w:val="1"/>
-    </w:lvlOverride>
-    <w:lvlOverride w:ilvl="4">
-      <w:startOverride w:val="1"/>
-    </w:lvlOverride>
-    <w:lvlOverride w:ilvl="5">
-      <w:startOverride w:val="1"/>
-    </w:lvlOverride>
-    <w:lvlOverride w:ilvl="6">
-      <w:startOverride w:val="1"/>
-    </w:lvlOverride>
-    <w:lvlOverride w:ilvl="7">
-      <w:startOverride w:val="1"/>
-    </w:lvlOverride>
-    <w:lvlOverride w:ilvl="8">
-      <w:startOverride w:val="1"/>
-    </w:lvlOverride>
-  </w:num>
-  <w:num w:numId="1003">
-    <w:abstractNumId w:val="991"/>
-  </w:num>
-  <w:num w:numId="1004">
-    <w:abstractNumId w:val="99414"/>
-    <w:lvlOverride w:ilvl="0">
-      <w:startOverride w:val="4"/>
-    </w:lvlOverride>
-    <w:lvlOverride w:ilvl="1">
-      <w:startOverride w:val="4"/>
-    </w:lvlOverride>
-    <w:lvlOverride w:ilvl="2">
-      <w:startOverride w:val="4"/>
-    </w:lvlOverride>
-    <w:lvlOverride w:ilvl="3">
-      <w:startOverride w:val="4"/>
-    </w:lvlOverride>
-    <w:lvlOverride w:ilvl="4">
-      <w:startOverride w:val="4"/>
-    </w:lvlOverride>
-    <w:lvlOverride w:ilvl="5">
-      <w:startOverride w:val="4"/>
-    </w:lvlOverride>
-    <w:lvlOverride w:ilvl="6">
-      <w:startOverride w:val="4"/>
-    </w:lvlOverride>
-    <w:lvlOverride w:ilvl="7">
-      <w:startOverride w:val="4"/>
-    </w:lvlOverride>
-    <w:lvlOverride w:ilvl="8">
-      <w:startOverride w:val="4"/>
-    </w:lvlOverride>
-  </w:num>
-  <w:num w:numId="1005">
-    <w:abstractNumId w:val="991"/>
-  </w:num>
-  <w:num w:numId="1006">
-    <w:abstractNumId w:val="99415"/>
-    <w:lvlOverride w:ilvl="0">
-      <w:startOverride w:val="5"/>
-    </w:lvlOverride>
-    <w:lvlOverride w:ilvl="1">
-      <w:startOverride w:val="5"/>
-    </w:lvlOverride>
-    <w:lvlOverride w:ilvl="2">
-      <w:startOverride w:val="5"/>
-    </w:lvlOverride>
-    <w:lvlOverride w:ilvl="3">
-      <w:startOverride w:val="5"/>
-    </w:lvlOverride>
-    <w:lvlOverride w:ilvl="4">
-      <w:startOverride w:val="5"/>
-    </w:lvlOverride>
-    <w:lvlOverride w:ilvl="5">
-      <w:startOverride w:val="5"/>
-    </w:lvlOverride>
-    <w:lvlOverride w:ilvl="6">
-      <w:startOverride w:val="5"/>
-    </w:lvlOverride>
-    <w:lvlOverride w:ilvl="7">
-      <w:startOverride w:val="5"/>
-    </w:lvlOverride>
-    <w:lvlOverride w:ilvl="8">
-      <w:startOverride w:val="5"/>
-    </w:lvlOverride>
-  </w:num>
-  <w:num w:numId="1007">
-    <w:abstractNumId w:val="991"/>
-  </w:num>
-  <w:num w:numId="1008">
-    <w:abstractNumId w:val="99416"/>
-    <w:lvlOverride w:ilvl="0">
-      <w:startOverride w:val="6"/>
-    </w:lvlOverride>
-    <w:lvlOverride w:ilvl="1">
-      <w:startOverride w:val="6"/>
-    </w:lvlOverride>
-    <w:lvlOverride w:ilvl="2">
-      <w:startOverride w:val="6"/>
-    </w:lvlOverride>
-    <w:lvlOverride w:ilvl="3">
-      <w:startOverride w:val="6"/>
-    </w:lvlOverride>
-    <w:lvlOverride w:ilvl="4">
-      <w:startOverride w:val="6"/>
-    </w:lvlOverride>
-    <w:lvlOverride w:ilvl="5">
-      <w:startOverride w:val="6"/>
-    </w:lvlOverride>
-    <w:lvlOverride w:ilvl="6">
-      <w:startOverride w:val="6"/>
-    </w:lvlOverride>
-    <w:lvlOverride w:ilvl="7">
-      <w:startOverride w:val="6"/>
-    </w:lvlOverride>
-    <w:lvlOverride w:ilvl="8">
-      <w:startOverride w:val="6"/>
-    </w:lvlOverride>
-  </w:num>
-  <w:num w:numId="1009">
-    <w:abstractNumId w:val="991"/>
-  </w:num>
-  <w:num w:numId="1010">
-    <w:abstractNumId w:val="99417"/>
-    <w:lvlOverride w:ilvl="0">
-      <w:startOverride w:val="7"/>
-    </w:lvlOverride>
-    <w:lvlOverride w:ilvl="1">
-      <w:startOverride w:val="7"/>
-    </w:lvlOverride>
-    <w:lvlOverride w:ilvl="2">
-      <w:startOverride w:val="7"/>
-    </w:lvlOverride>
-    <w:lvlOverride w:ilvl="3">
-      <w:startOverride w:val="7"/>
-    </w:lvlOverride>
-    <w:lvlOverride w:ilvl="4">
-      <w:startOverride w:val="7"/>
-    </w:lvlOverride>
-    <w:lvlOverride w:ilvl="5">
-      <w:startOverride w:val="7"/>
-    </w:lvlOverride>
-    <w:lvlOverride w:ilvl="6">
-      <w:startOverride w:val="7"/>
-    </w:lvlOverride>
-    <w:lvlOverride w:ilvl="7">
-      <w:startOverride w:val="7"/>
-    </w:lvlOverride>
-    <w:lvlOverride w:ilvl="8">
-      <w:startOverride w:val="7"/>
-    </w:lvlOverride>
-  </w:num>
-  <w:num w:numId="1011">
-    <w:abstractNumId w:val="991"/>
-  </w:num>
-  <w:num w:numId="1012">
     <w:abstractNumId w:val="99411"/>
     <w:lvlOverride w:ilvl="0">
       <w:startOverride w:val="1"/>

</xml_diff>